<commit_message>
Added PDF creation and protection fucnctions
</commit_message>
<xml_diff>
--- a/word_reports/activity_log.docx
+++ b/word_reports/activity_log.docx
@@ -179,7 +179,7 @@
                 <w:lang w:val="en-GB" w:eastAsia="en-GB" w:bidi="ar-SA"/>
               </w:rPr>
               <w:drawing>
-                <wp:anchor behindDoc="0" distT="0" distB="0" distL="0" distR="0" simplePos="0" locked="0" layoutInCell="1" allowOverlap="1" relativeHeight="40">
+                <wp:anchor behindDoc="0" distT="0" distB="0" distL="0" distR="0" simplePos="0" locked="0" layoutInCell="1" allowOverlap="1" relativeHeight="49">
                   <wp:simplePos x="0" y="0"/>
                   <wp:positionH relativeFrom="column">
                     <wp:posOffset>-1905</wp:posOffset>
@@ -263,49 +263,14 @@
                 <w:rFonts w:eastAsia="Times New Roman"/>
                 <w:lang w:val="en-US" w:eastAsia="en-GB" w:bidi="ar-SA"/>
               </w:rPr>
-              <w:fldChar w:fldCharType="begin"/>
+              <w:t>VA Report</w:t>
             </w:r>
             <w:r>
               <w:rPr>
                 <w:rFonts w:eastAsia="Times New Roman"/>
                 <w:lang w:val="en-US" w:eastAsia="en-GB" w:bidi="ar-SA"/>
               </w:rPr>
-              <w:instrText xml:space="preserve"> DOCPROPERTY "DocType"</w:instrText>
-            </w:r>
-            <w:r>
-              <w:rPr>
-                <w:rFonts w:eastAsia="Times New Roman"/>
-                <w:lang w:val="en-US" w:eastAsia="en-GB" w:bidi="ar-SA"/>
-              </w:rPr>
-              <w:fldChar w:fldCharType="separate"/>
-            </w:r>
-            <w:r>
-              <w:rPr>
-                <w:rFonts w:eastAsia="Times New Roman"/>
-                <w:lang w:val="en-US" w:eastAsia="en-GB" w:bidi="ar-SA"/>
-              </w:rPr>
-              <w:t>VAPT Report</w:t>
-            </w:r>
-            <w:r>
-              <w:rPr>
-                <w:rFonts w:eastAsia="Times New Roman"/>
-                <w:lang w:val="en-US" w:eastAsia="en-GB" w:bidi="ar-SA"/>
-              </w:rPr>
-              <w:fldChar w:fldCharType="end"/>
-            </w:r>
-            <w:r>
-              <w:rPr>
-                <w:rFonts w:eastAsia="Times New Roman"/>
-                <w:lang w:val="en-US" w:eastAsia="en-GB" w:bidi="ar-SA"/>
-              </w:rPr>
-              <w:t xml:space="preserve"> – </w:t>
-            </w:r>
-            <w:r>
-              <w:rPr>
-                <w:rFonts w:eastAsia="Times New Roman"/>
-                <w:lang w:val="en-US" w:eastAsia="en-GB" w:bidi="ar-SA"/>
-              </w:rPr>
-              <w:t>{{ conn.info.name }}</w:t>
+              <w:t xml:space="preserve"> – {{ conn.info.name }}</w:t>
             </w:r>
           </w:p>
           <w:p>
@@ -321,7 +286,7 @@
             </w:pPr>
             <w:sdt>
               <w:sdtPr>
-                <w:id w:val="322464071"/>
+                <w:id w:val="1094210233"/>
                 <w:dataBinding w:prefixMappings="xmlns:ns0='http://purl.org/dc/elements/1.1/' xmlns:ns1='http://schemas.openxmlformats.org/package/2006/metadata/core-properties' " w:xpath="/ns1:coreProperties[1]/ns0:title[1]" w:storeItemID="{6C3C8BC8-F283-45AE-878A-BAB7291924A1}"/>
                 <w:placeholder>
                   <w:docPart w:val="48E7A53828D641E182D92771F1A593B5"/>
@@ -332,7 +297,7 @@
               <w:sdtContent>
                 <w:r>
                   <w:rPr/>
-                  <w:t>Internet Banking  Penetration Testing and Vulnerability Assessment</w:t>
+                  <w:t>Monthly Vulnerability Assessment  (VA) Report</w:t>
                 </w:r>
               </w:sdtContent>
             </w:sdt>
@@ -861,7 +826,7 @@
       </w:r>
       <w:sdt>
         <w:sdtPr>
-          <w:id w:val="688686294"/>
+          <w:id w:val="692905271"/>
           <w:dataBinding w:prefixMappings="xmlns:ns0='http://schemas.openxmlformats.org/officeDocument/2006/extended-properties' " w:xpath="/ns0:Properties[1]/ns0:Company[1]" w:storeItemID="{6668398D-A668-4E3E-A5EB-62B293D839F1}"/>
           <w:placeholder>
             <w:docPart w:val="EE1DB3E770F548AD8F9719A35CF14AE6"/>
@@ -1296,7 +1261,7 @@
             </w:pPr>
             <w:sdt>
               <w:sdtPr>
-                <w:id w:val="1604703001"/>
+                <w:id w:val="1316030070"/>
                 <w:dataBinding w:prefixMappings="xmlns:ns0='http://purl.org/dc/elements/1.1/' xmlns:ns1='http://schemas.openxmlformats.org/package/2006/metadata/core-properties' " w:xpath="/ns1:coreProperties[1]/ns0:title[1]" w:storeItemID="{6C3C8BC8-F283-45AE-878A-BAB7291924A1}"/>
                 <w:placeholder>
                   <w:docPart w:val="44FCAEDDDCDB4203A5725B0D1E77A3A5"/>
@@ -4279,10 +4244,10 @@
       <w:r>
         <w:rPr/>
       </w:r>
-      <w:bookmarkStart w:id="2" w:name="_Toc2851916841"/>
-      <w:bookmarkStart w:id="3" w:name="_Toc290536710"/>
-      <w:bookmarkStart w:id="4" w:name="_Toc2851916841"/>
-      <w:bookmarkStart w:id="5" w:name="_Toc290536710"/>
+      <w:bookmarkStart w:id="2" w:name="_Toc290536710"/>
+      <w:bookmarkStart w:id="3" w:name="_Toc2851916841"/>
+      <w:bookmarkStart w:id="4" w:name="_Toc290536710"/>
+      <w:bookmarkStart w:id="5" w:name="_Toc2851916841"/>
       <w:bookmarkEnd w:id="4"/>
       <w:bookmarkEnd w:id="5"/>
     </w:p>
@@ -4295,14 +4260,14 @@
         </w:numPr>
         <w:rPr/>
       </w:pPr>
-      <w:bookmarkStart w:id="6" w:name="_Toc115681491"/>
-      <w:bookmarkStart w:id="7" w:name="_Toc328863"/>
-      <w:bookmarkStart w:id="8" w:name="_Toc400107795"/>
-      <w:bookmarkStart w:id="9" w:name="_Toc396813671"/>
-      <w:bookmarkStart w:id="10" w:name="_Toc340836619"/>
-      <w:bookmarkStart w:id="11" w:name="_Toc298490007"/>
-      <w:bookmarkStart w:id="12" w:name="_Toc2905367101"/>
-      <w:bookmarkStart w:id="13" w:name="_Toc257801335"/>
+      <w:bookmarkStart w:id="6" w:name="_Toc298490007"/>
+      <w:bookmarkStart w:id="7" w:name="_Toc340836619"/>
+      <w:bookmarkStart w:id="8" w:name="_Toc396813671"/>
+      <w:bookmarkStart w:id="9" w:name="_Toc400107795"/>
+      <w:bookmarkStart w:id="10" w:name="_Toc328863"/>
+      <w:bookmarkStart w:id="11" w:name="_Toc115681491"/>
+      <w:bookmarkStart w:id="12" w:name="_Toc257801335"/>
+      <w:bookmarkStart w:id="13" w:name="_Toc2905367101"/>
       <w:bookmarkEnd w:id="12"/>
       <w:bookmarkEnd w:id="13"/>
       <w:r>
@@ -4329,12 +4294,12 @@
         </w:numPr>
         <w:rPr/>
       </w:pPr>
-      <w:bookmarkStart w:id="14" w:name="_Toc298490008"/>
-      <w:bookmarkStart w:id="15" w:name="_Toc340836620"/>
-      <w:bookmarkStart w:id="16" w:name="_Toc396813672"/>
-      <w:bookmarkStart w:id="17" w:name="_Toc400107796"/>
-      <w:bookmarkStart w:id="18" w:name="_Toc115681492"/>
-      <w:bookmarkStart w:id="19" w:name="_Toc328864"/>
+      <w:bookmarkStart w:id="14" w:name="_Toc328864"/>
+      <w:bookmarkStart w:id="15" w:name="_Toc115681492"/>
+      <w:bookmarkStart w:id="16" w:name="_Toc400107796"/>
+      <w:bookmarkStart w:id="17" w:name="_Toc396813672"/>
+      <w:bookmarkStart w:id="18" w:name="_Toc340836620"/>
+      <w:bookmarkStart w:id="19" w:name="_Toc298490008"/>
       <w:r>
         <w:rPr/>
         <w:t>Document Purpose</w:t>
@@ -4353,7 +4318,17 @@
       </w:pPr>
       <w:r>
         <w:rPr/>
-        <w:t>The purpose of this document is to provide in detail the recommended findings and remediations for the network. This document provides details on the findings and remediations that can be implemented to have a better overall security posture.</w:t>
+        <w:t>A vulnerability assessment (VA) report summarizes the findings of a vulnerability assessment, which is a process of identifying, analyzing, and prioritizing vulnerabilities in an organization's assets</w:t>
+      </w:r>
+    </w:p>
+    <w:p>
+      <w:pPr>
+        <w:pStyle w:val="DDBodyText"/>
+        <w:rPr/>
+      </w:pPr>
+      <w:r>
+        <w:rPr/>
+        <w:t>The purpose of this document is to provide in detail the recommended findings and remediations for the IP/Sytems in scope. This document provides details on the findings and remediations that can be implemented to have a better overall security posture.</w:t>
       </w:r>
     </w:p>
     <w:p>
@@ -4365,12 +4340,12 @@
         </w:numPr>
         <w:rPr/>
       </w:pPr>
-      <w:bookmarkStart w:id="20" w:name="_Toc328865"/>
-      <w:bookmarkStart w:id="21" w:name="_Toc400107797"/>
-      <w:bookmarkStart w:id="22" w:name="_Toc396813673"/>
-      <w:bookmarkStart w:id="23" w:name="_Toc340836621"/>
-      <w:bookmarkStart w:id="24" w:name="_Toc298490009"/>
-      <w:bookmarkStart w:id="25" w:name="_Toc115681493"/>
+      <w:bookmarkStart w:id="20" w:name="_Toc115681493"/>
+      <w:bookmarkStart w:id="21" w:name="_Toc298490009"/>
+      <w:bookmarkStart w:id="22" w:name="_Toc340836621"/>
+      <w:bookmarkStart w:id="23" w:name="_Toc396813673"/>
+      <w:bookmarkStart w:id="24" w:name="_Toc400107797"/>
+      <w:bookmarkStart w:id="25" w:name="_Toc328865"/>
       <w:r>
         <w:rPr/>
         <w:t>Intended Audience</w:t>
@@ -4389,7 +4364,18 @@
       </w:pPr>
       <w:r>
         <w:rPr/>
-        <w:t>The intended audience of this document are Fauli Microfiance / Dimension Data technical staff who will be implementing and operating the new network.</w:t>
+        <w:t xml:space="preserve">The intended audience of this document are </w:t>
+      </w:r>
+      <w:r>
+        <w:rPr>
+          <w:rFonts w:eastAsia="Times New Roman"/>
+          <w:lang w:val="en-US" w:eastAsia="en-GB" w:bidi="ar-SA"/>
+        </w:rPr>
+        <w:t>{{ conn.info.name }}</w:t>
+      </w:r>
+      <w:r>
+        <w:rPr/>
+        <w:t xml:space="preserve"> / Dimension Data technical staff who will be implementing and operating the new network.</w:t>
       </w:r>
     </w:p>
     <w:p>
@@ -4401,12 +4387,12 @@
         </w:numPr>
         <w:rPr/>
       </w:pPr>
-      <w:bookmarkStart w:id="26" w:name="_Toc115681494"/>
-      <w:bookmarkStart w:id="27" w:name="_Toc328866"/>
-      <w:bookmarkStart w:id="28" w:name="_Toc400107798"/>
-      <w:bookmarkStart w:id="29" w:name="_Toc396813674"/>
-      <w:bookmarkStart w:id="30" w:name="_Toc340836622"/>
-      <w:bookmarkStart w:id="31" w:name="_Toc298490010"/>
+      <w:bookmarkStart w:id="26" w:name="_Toc298490010"/>
+      <w:bookmarkStart w:id="27" w:name="_Toc340836622"/>
+      <w:bookmarkStart w:id="28" w:name="_Toc396813674"/>
+      <w:bookmarkStart w:id="29" w:name="_Toc400107798"/>
+      <w:bookmarkStart w:id="30" w:name="_Toc328866"/>
+      <w:bookmarkStart w:id="31" w:name="_Toc115681494"/>
       <w:r>
         <w:rPr/>
         <w:t>Document Usage Guidelines</w:t>
@@ -4526,12 +4512,12 @@
         </w:numPr>
         <w:rPr/>
       </w:pPr>
-      <w:bookmarkStart w:id="32" w:name="_Toc396813675"/>
-      <w:bookmarkStart w:id="33" w:name="_Toc115681495"/>
-      <w:bookmarkStart w:id="34" w:name="_Toc340836623"/>
-      <w:bookmarkStart w:id="35" w:name="_Toc298490011"/>
-      <w:bookmarkStart w:id="36" w:name="_Toc328867"/>
-      <w:bookmarkStart w:id="37" w:name="_Toc400107799"/>
+      <w:bookmarkStart w:id="32" w:name="_Toc400107799"/>
+      <w:bookmarkStart w:id="33" w:name="_Toc328867"/>
+      <w:bookmarkStart w:id="34" w:name="_Toc298490011"/>
+      <w:bookmarkStart w:id="35" w:name="_Toc340836623"/>
+      <w:bookmarkStart w:id="36" w:name="_Toc115681495"/>
+      <w:bookmarkStart w:id="37" w:name="_Toc396813675"/>
       <w:r>
         <w:rPr/>
         <w:t>Executive Summary</w:t>
@@ -4614,7 +4600,7 @@
       </w:tblPr>
       <w:tblGrid>
         <w:gridCol w:w="2580"/>
-        <w:gridCol w:w="6492"/>
+        <w:gridCol w:w="6491"/>
       </w:tblGrid>
       <w:tr>
         <w:trPr/>
@@ -4629,7 +4615,7 @@
           <w:p>
             <w:pPr>
               <w:pStyle w:val="DDTableBodyText"/>
-              <w:widowControl/>
+              <w:widowControl w:val="false"/>
               <w:suppressAutoHyphens w:val="true"/>
               <w:bidi w:val="0"/>
               <w:spacing w:lineRule="atLeast" w:line="240" w:before="60" w:after="60"/>
@@ -4644,7 +4630,7 @@
         </w:tc>
         <w:tc>
           <w:tcPr>
-            <w:tcW w:w="6492" w:type="dxa"/>
+            <w:tcW w:w="6491" w:type="dxa"/>
             <w:tcBorders>
               <w:top w:val="single" w:sz="16" w:space="0" w:color="000000"/>
               <w:bottom w:val="single" w:sz="16" w:space="0" w:color="000000"/>
@@ -4653,7 +4639,7 @@
           <w:p>
             <w:pPr>
               <w:pStyle w:val="DDTableBodyText"/>
-              <w:widowControl/>
+              <w:widowControl w:val="false"/>
               <w:suppressAutoHyphens w:val="true"/>
               <w:bidi w:val="0"/>
               <w:spacing w:lineRule="atLeast" w:line="240" w:before="60" w:after="60"/>
@@ -4705,10 +4691,112 @@
     <w:p>
       <w:pPr>
         <w:pStyle w:val="DDBodyText"/>
-        <w:rPr/>
+        <w:rPr>
+          <w:rFonts w:ascii="Arial" w:hAnsi="Arial" w:eastAsia="Times New Roman" w:cs="Arial"/>
+          <w:b w:val="false"/>
+          <w:b w:val="false"/>
+          <w:bCs w:val="false"/>
+          <w:color w:val="000000"/>
+          <w:spacing w:val="10"/>
+          <w:kern w:val="2"/>
+          <w:sz w:val="20"/>
+          <w:szCs w:val="20"/>
+          <w:lang w:val="en-GB" w:eastAsia="en-US" w:bidi="ar-SA"/>
+        </w:rPr>
       </w:pPr>
       <w:r>
-        <w:rPr/>
+        <w:rPr>
+          <w:rFonts w:eastAsia="Times New Roman" w:cs="Arial"/>
+          <w:b w:val="false"/>
+          <w:bCs w:val="false"/>
+          <w:iCs/>
+          <w:color w:val="000000"/>
+          <w:spacing w:val="10"/>
+          <w:kern w:val="2"/>
+          <w:sz w:val="20"/>
+          <w:szCs w:val="20"/>
+          <w:lang w:val="en-GB" w:eastAsia="en-US" w:bidi="ar-SA"/>
+        </w:rPr>
+        <w:t xml:space="preserve">This Is a severity based approach which </w:t>
+      </w:r>
+      <w:r>
+        <w:rPr>
+          <w:rFonts w:eastAsia="Times New Roman" w:cs="Arial"/>
+          <w:b w:val="false"/>
+          <w:bCs w:val="false"/>
+          <w:i w:val="false"/>
+          <w:iCs/>
+          <w:caps w:val="false"/>
+          <w:smallCaps w:val="false"/>
+          <w:color w:val="000000"/>
+          <w:spacing w:val="10"/>
+          <w:kern w:val="2"/>
+          <w:sz w:val="20"/>
+          <w:szCs w:val="20"/>
+          <w:lang w:val="en-GB" w:eastAsia="en-US" w:bidi="ar-SA"/>
+        </w:rPr>
+        <w:t xml:space="preserve">involves ranking vulnerabilities based on the potential impact they could have on an organization's assets, such as the potential for data loss, disruption of service, or unauthorized access to sensitive information. </w:t>
+      </w:r>
+    </w:p>
+    <w:p>
+      <w:pPr>
+        <w:pStyle w:val="DDBodyText"/>
+        <w:rPr>
+          <w:rFonts w:eastAsia="Times New Roman" w:cs="Arial"/>
+          <w:b/>
+          <w:b/>
+          <w:bCs/>
+          <w:iCs/>
+          <w:color w:val="69BE28"/>
+          <w:spacing w:val="10"/>
+          <w:kern w:val="2"/>
+          <w:sz w:val="24"/>
+          <w:szCs w:val="22"/>
+          <w:lang w:val="en-GB" w:eastAsia="en-US" w:bidi="ar-SA"/>
+        </w:rPr>
+      </w:pPr>
+      <w:r>
+        <w:rPr>
+          <w:rFonts w:eastAsia="Times New Roman" w:cs="Arial"/>
+          <w:b w:val="false"/>
+          <w:bCs w:val="false"/>
+          <w:i w:val="false"/>
+          <w:iCs/>
+          <w:caps w:val="false"/>
+          <w:smallCaps w:val="false"/>
+          <w:color w:val="000000"/>
+          <w:spacing w:val="10"/>
+          <w:kern w:val="2"/>
+          <w:sz w:val="20"/>
+          <w:szCs w:val="20"/>
+          <w:lang w:val="en-GB" w:eastAsia="en-US" w:bidi="ar-SA"/>
+        </w:rPr>
+        <w:t>Vulnerabilities with a higher potential impact are typically considered more severe and are given a higher priority for remediation.</w:t>
+      </w:r>
+    </w:p>
+    <w:p>
+      <w:pPr>
+        <w:pStyle w:val="DDBodyText"/>
+        <w:rPr>
+          <w:rFonts w:ascii="Arial" w:hAnsi="Arial" w:eastAsia="Times New Roman" w:cs="Arial"/>
+          <w:color w:val="000000"/>
+          <w:spacing w:val="10"/>
+          <w:kern w:val="2"/>
+          <w:sz w:val="20"/>
+          <w:szCs w:val="20"/>
+          <w:lang w:val="en-GB" w:eastAsia="en-US" w:bidi="ar-SA"/>
+        </w:rPr>
+      </w:pPr>
+      <w:r>
+        <w:rPr>
+          <w:rFonts w:eastAsia="Times New Roman" w:cs="Arial"/>
+          <w:color w:val="000000"/>
+          <w:spacing w:val="10"/>
+          <w:kern w:val="2"/>
+          <w:sz w:val="20"/>
+          <w:szCs w:val="20"/>
+          <w:lang w:val="en-GB" w:eastAsia="en-US" w:bidi="ar-SA"/>
+        </w:rPr>
         <w:t>{{risk_summary}}</w:t>
       </w:r>
     </w:p>
@@ -4720,6 +4808,18 @@
       <w:r>
         <w:rPr/>
         <w:t>{{ risk_breakdown }}</w:t>
+      </w:r>
+      <w:r>
+        <w:br w:type="page"/>
+      </w:r>
+    </w:p>
+    <w:p>
+      <w:pPr>
+        <w:pStyle w:val="DDBodyText"/>
+        <w:rPr/>
+      </w:pPr>
+      <w:r>
+        <w:rPr/>
       </w:r>
     </w:p>
     <w:p>
@@ -4750,11 +4850,45 @@
     <w:p>
       <w:pPr>
         <w:pStyle w:val="DDBodyText"/>
+        <w:rPr>
+          <w:rFonts w:eastAsia="Times New Roman" w:cs="Arial"/>
+          <w:b/>
+          <w:b/>
+          <w:bCs/>
+          <w:iCs/>
+          <w:color w:val="69BE28"/>
+          <w:spacing w:val="10"/>
+          <w:kern w:val="2"/>
+          <w:sz w:val="24"/>
+          <w:szCs w:val="22"/>
+          <w:lang w:val="en-GB" w:eastAsia="en-US" w:bidi="ar-SA"/>
+        </w:rPr>
+      </w:pPr>
+      <w:r>
+        <w:rPr/>
+        <w:t xml:space="preserve">In the context of vulnerabilities, a host refers to a computer, device, or network that is connected to the internet or another network and is potentially vulnerable to attack. </w:t>
+      </w:r>
+    </w:p>
+    <w:p>
+      <w:pPr>
+        <w:pStyle w:val="DDBodyText"/>
         <w:rPr/>
       </w:pPr>
       <w:r>
         <w:rPr/>
         <w:t>{{ host_risk_summary }}</w:t>
+      </w:r>
+      <w:r>
+        <w:br w:type="page"/>
+      </w:r>
+    </w:p>
+    <w:p>
+      <w:pPr>
+        <w:pStyle w:val="DDBodyText"/>
+        <w:rPr/>
+      </w:pPr>
+      <w:r>
+        <w:rPr/>
       </w:r>
     </w:p>
     <w:p>
@@ -4785,11 +4919,45 @@
     <w:p>
       <w:pPr>
         <w:pStyle w:val="DDBodyText"/>
+        <w:rPr>
+          <w:rFonts w:eastAsia="Times New Roman" w:cs="Arial"/>
+          <w:b/>
+          <w:b/>
+          <w:bCs/>
+          <w:iCs/>
+          <w:color w:val="69BE28"/>
+          <w:spacing w:val="10"/>
+          <w:kern w:val="2"/>
+          <w:sz w:val="24"/>
+          <w:szCs w:val="22"/>
+          <w:lang w:val="en-GB" w:eastAsia="en-US" w:bidi="ar-SA"/>
+        </w:rPr>
+      </w:pPr>
+      <w:r>
+        <w:rPr/>
+        <w:t xml:space="preserve">The frequency of vulnerabilities refers to how often new vulnerabilities are discovered in systems, applications, or networks. </w:t>
+      </w:r>
+    </w:p>
+    <w:p>
+      <w:pPr>
+        <w:pStyle w:val="DDBodyText"/>
         <w:rPr/>
       </w:pPr>
       <w:r>
         <w:rPr/>
         <w:t>{{ name_synopsis }}</w:t>
+      </w:r>
+      <w:r>
+        <w:br w:type="page"/>
+      </w:r>
+    </w:p>
+    <w:p>
+      <w:pPr>
+        <w:pStyle w:val="DDBodyText"/>
+        <w:rPr/>
+      </w:pPr>
+      <w:r>
+        <w:rPr/>
       </w:r>
     </w:p>
     <w:p>
@@ -4815,6 +4983,50 @@
           <w:lang w:val="en-GB" w:eastAsia="en-US" w:bidi="ar-SA"/>
         </w:rPr>
         <w:t>Critical Vulnerabilities</w:t>
+      </w:r>
+    </w:p>
+    <w:p>
+      <w:pPr>
+        <w:pStyle w:val="DDBodyText"/>
+        <w:rPr>
+          <w:rFonts w:ascii="Arial" w:hAnsi="Arial" w:eastAsia="Times New Roman" w:cs="Arial"/>
+          <w:b w:val="false"/>
+          <w:b w:val="false"/>
+          <w:bCs w:val="false"/>
+          <w:iCs/>
+          <w:color w:val="000000"/>
+          <w:spacing w:val="10"/>
+          <w:kern w:val="2"/>
+          <w:sz w:val="20"/>
+          <w:szCs w:val="20"/>
+          <w:lang w:val="en-GB" w:eastAsia="en-US" w:bidi="ar-SA"/>
+        </w:rPr>
+      </w:pPr>
+      <w:r>
+        <w:rPr/>
+        <w:t xml:space="preserve">Critical vulnerabilities are vulnerabilities that have the potential to cause significant damage to an organization's assets or compromise the confidentiality, integrity, or availability of sensitive information. </w:t>
+      </w:r>
+    </w:p>
+    <w:p>
+      <w:pPr>
+        <w:pStyle w:val="DDBodyText"/>
+        <w:rPr>
+          <w:rFonts w:ascii="Arial" w:hAnsi="Arial" w:eastAsia="Times New Roman" w:cs="Arial"/>
+          <w:b w:val="false"/>
+          <w:b w:val="false"/>
+          <w:bCs w:val="false"/>
+          <w:iCs/>
+          <w:color w:val="000000"/>
+          <w:spacing w:val="10"/>
+          <w:kern w:val="2"/>
+          <w:sz w:val="20"/>
+          <w:szCs w:val="20"/>
+          <w:lang w:val="en-GB" w:eastAsia="en-US" w:bidi="ar-SA"/>
+        </w:rPr>
+      </w:pPr>
+      <w:r>
+        <w:rPr/>
+        <w:t>These types of vulnerabilities are typically considered the most serious and should be prioritized for remediation as soon as possible.</w:t>
       </w:r>
     </w:p>
     <w:p>
@@ -6692,23 +6904,9 @@
       <w:bookmarkStart w:id="42" w:name="_Toc115681499"/>
       <w:r>
         <w:rPr/>
-        <w:t>Vulnerability Assessment Review</w:t>
+        <w:t>Vulnerability Assessment Summary Findings</w:t>
       </w:r>
       <w:bookmarkEnd w:id="42"/>
-    </w:p>
-    <w:p>
-      <w:pPr>
-        <w:pStyle w:val="Heading3"/>
-        <w:numPr>
-          <w:ilvl w:val="2"/>
-          <w:numId w:val="24"/>
-        </w:numPr>
-        <w:rPr/>
-      </w:pPr>
-      <w:r>
-        <w:rPr/>
-        <w:t>Vulnerability Assessment Summary Findings</w:t>
-      </w:r>
     </w:p>
     <w:p>
       <w:pPr>
@@ -6742,7 +6940,7 @@
         <w:pStyle w:val="Heading3"/>
         <w:numPr>
           <w:ilvl w:val="2"/>
-          <w:numId w:val="25"/>
+          <w:numId w:val="24"/>
         </w:numPr>
         <w:rPr/>
       </w:pPr>
@@ -7781,13 +7979,13 @@
         <w:pStyle w:val="Heading3"/>
         <w:numPr>
           <w:ilvl w:val="2"/>
-          <w:numId w:val="26"/>
+          <w:numId w:val="25"/>
         </w:numPr>
         <w:rPr/>
       </w:pPr>
       <w:r>
         <w:rPr/>
-        <w:t>Summary of Key Findings</w:t>
+        <w:t>Summary of Vulnerabilities</w:t>
       </w:r>
     </w:p>
     <w:p>
@@ -7797,7 +7995,7 @@
       </w:pPr>
       <w:r>
         <w:rPr/>
-        <w:t>This section defines the Vulnerabilities found as well as their risks.</w:t>
+        <w:t>This section defines the Vulnerabilities found, their count as well as their risks.</w:t>
       </w:r>
     </w:p>
     <w:tbl>
@@ -8308,7 +8506,7 @@
         <w:pStyle w:val="Heading3"/>
         <w:numPr>
           <w:ilvl w:val="2"/>
-          <w:numId w:val="27"/>
+          <w:numId w:val="26"/>
         </w:numPr>
         <w:rPr/>
       </w:pPr>
@@ -8325,6 +8523,116 @@
       <w:r>
         <w:rPr/>
         <w:t>This section indicates which vulnerabilities on which asset poses the greatest risk to {{ conn.info.name }} We recommend that they are addressed first to address the highest risks.</w:t>
+      </w:r>
+    </w:p>
+    <w:p>
+      <w:pPr>
+        <w:pStyle w:val="DDBodyText"/>
+        <w:rPr/>
+      </w:pPr>
+      <w:r>
+        <w:rPr/>
+        <w:t xml:space="preserve">The following factors have been </w:t>
+      </w:r>
+      <w:r>
+        <w:rPr>
+          <w:rFonts w:eastAsia="Times New Roman" w:cs="Arial"/>
+          <w:b w:val="false"/>
+          <w:i w:val="false"/>
+          <w:caps w:val="false"/>
+          <w:smallCaps w:val="false"/>
+          <w:color w:val="000000"/>
+          <w:spacing w:val="10"/>
+          <w:kern w:val="2"/>
+          <w:sz w:val="20"/>
+          <w:szCs w:val="20"/>
+          <w:lang w:val="en-GB" w:eastAsia="en-US" w:bidi="ar-SA"/>
+        </w:rPr>
+        <w:t xml:space="preserve"> taken into consideration when prioritizing vulnerabilities:</w:t>
+      </w:r>
+    </w:p>
+    <w:p>
+      <w:pPr>
+        <w:pStyle w:val="DDTableBodyText"/>
+        <w:numPr>
+          <w:ilvl w:val="0"/>
+          <w:numId w:val="18"/>
+        </w:numPr>
+        <w:rPr/>
+      </w:pPr>
+      <w:r>
+        <w:rPr/>
+        <w:t xml:space="preserve">The severity of the vulnerability </w:t>
+      </w:r>
+    </w:p>
+    <w:p>
+      <w:pPr>
+        <w:pStyle w:val="DDTableBodyText"/>
+        <w:numPr>
+          <w:ilvl w:val="0"/>
+          <w:numId w:val="18"/>
+        </w:numPr>
+        <w:rPr/>
+      </w:pPr>
+      <w:r>
+        <w:rPr/>
+        <w:t>The severity of the vulnerability</w:t>
+      </w:r>
+    </w:p>
+    <w:p>
+      <w:pPr>
+        <w:pStyle w:val="DDTableBodyText"/>
+        <w:numPr>
+          <w:ilvl w:val="0"/>
+          <w:numId w:val="18"/>
+        </w:numPr>
+        <w:rPr/>
+      </w:pPr>
+      <w:r>
+        <w:rPr/>
+        <w:t>The complexity of the vulnerability</w:t>
+      </w:r>
+    </w:p>
+    <w:p>
+      <w:pPr>
+        <w:pStyle w:val="DDTableBodyText"/>
+        <w:numPr>
+          <w:ilvl w:val="0"/>
+          <w:numId w:val="18"/>
+        </w:numPr>
+        <w:rPr/>
+      </w:pPr>
+      <w:r>
+        <w:rPr/>
+        <w:t>The availability of a fix or workaround</w:t>
+      </w:r>
+    </w:p>
+    <w:p>
+      <w:pPr>
+        <w:pStyle w:val="DDTableBodyText"/>
+        <w:numPr>
+          <w:ilvl w:val="0"/>
+          <w:numId w:val="18"/>
+        </w:numPr>
+        <w:rPr/>
+      </w:pPr>
+      <w:r>
+        <w:rPr/>
+        <w:t>The potential for damage</w:t>
+      </w:r>
+    </w:p>
+    <w:p>
+      <w:pPr>
+        <w:pStyle w:val="DDTableBodyText"/>
+        <w:numPr>
+          <w:ilvl w:val="0"/>
+          <w:numId w:val="0"/>
+        </w:numPr>
+        <w:ind w:left="1440" w:hanging="0"/>
+        <w:rPr/>
+      </w:pPr>
+      <w:r>
+        <w:rPr/>
       </w:r>
     </w:p>
     <w:tbl>
@@ -10612,7 +10920,7 @@
         <w:pStyle w:val="Heading3"/>
         <w:numPr>
           <w:ilvl w:val="2"/>
-          <w:numId w:val="28"/>
+          <w:numId w:val="27"/>
         </w:numPr>
         <w:rPr/>
       </w:pPr>
@@ -10713,26 +11021,26 @@
         <w:pStyle w:val="AppendixHeading1"/>
         <w:numPr>
           <w:ilvl w:val="0"/>
-          <w:numId w:val="29"/>
+          <w:numId w:val="28"/>
         </w:numPr>
         <w:ind w:left="1984" w:hanging="1984"/>
         <w:rPr/>
       </w:pPr>
-      <w:bookmarkStart w:id="48" w:name="_Toc356312917"/>
-      <w:bookmarkStart w:id="49" w:name="_Toc356312919"/>
-      <w:bookmarkStart w:id="50" w:name="_Toc373248050"/>
-      <w:bookmarkStart w:id="51" w:name="_Toc381365461"/>
-      <w:bookmarkStart w:id="52" w:name="_Toc52367336"/>
-      <w:bookmarkStart w:id="53" w:name="_Toc52443088"/>
-      <w:bookmarkStart w:id="54" w:name="_Toc53397165"/>
+      <w:bookmarkStart w:id="48" w:name="_Toc115681500"/>
+      <w:bookmarkStart w:id="49" w:name="_Toc57627017"/>
+      <w:bookmarkStart w:id="50" w:name="_Toc56775934"/>
+      <w:bookmarkStart w:id="51" w:name="_Toc56770619"/>
+      <w:bookmarkStart w:id="52" w:name="_Toc56070441"/>
+      <w:bookmarkStart w:id="53" w:name="_Toc55307224"/>
+      <w:bookmarkStart w:id="54" w:name="_Toc53557896"/>
       <w:bookmarkStart w:id="55" w:name="_Toc53474578"/>
-      <w:bookmarkStart w:id="56" w:name="_Toc53557896"/>
-      <w:bookmarkStart w:id="57" w:name="_Toc55307224"/>
-      <w:bookmarkStart w:id="58" w:name="_Toc56070441"/>
-      <w:bookmarkStart w:id="59" w:name="_Toc56770619"/>
-      <w:bookmarkStart w:id="60" w:name="_Toc56775934"/>
-      <w:bookmarkStart w:id="61" w:name="_Toc57627017"/>
-      <w:bookmarkStart w:id="62" w:name="_Toc115681500"/>
+      <w:bookmarkStart w:id="56" w:name="_Toc53397165"/>
+      <w:bookmarkStart w:id="57" w:name="_Toc52443088"/>
+      <w:bookmarkStart w:id="58" w:name="_Toc52367336"/>
+      <w:bookmarkStart w:id="59" w:name="_Toc381365461"/>
+      <w:bookmarkStart w:id="60" w:name="_Toc373248050"/>
+      <w:bookmarkStart w:id="61" w:name="_Toc356312919"/>
+      <w:bookmarkStart w:id="62" w:name="_Toc356312917"/>
       <w:r>
         <w:rPr/>
         <w:fldChar w:fldCharType="begin"/>
@@ -12009,7 +12317,7 @@
       <mc:AlternateContent>
         <mc:Choice Requires="wps">
           <w:drawing>
-            <wp:anchor behindDoc="1" distT="0" distB="0" distL="0" distR="0" simplePos="0" locked="0" layoutInCell="0" allowOverlap="1" relativeHeight="25">
+            <wp:anchor behindDoc="1" distT="0" distB="0" distL="0" distR="0" simplePos="0" locked="0" layoutInCell="0" allowOverlap="1" relativeHeight="31">
               <wp:simplePos x="0" y="0"/>
               <wp:positionH relativeFrom="rightMargin">
                 <wp:posOffset>-1008380</wp:posOffset>
@@ -12112,7 +12420,7 @@
                             <w:rPr>
                               <w:color w:val="231F20"/>
                             </w:rPr>
-                            <w:t>13</w:t>
+                            <w:t>16</w:t>
                           </w:r>
                           <w:r>
                             <w:rPr>
@@ -12148,7 +12456,7 @@
                             <w:rPr>
                               <w:color w:val="231F20"/>
                             </w:rPr>
-                            <w:t>13</w:t>
+                            <w:t>16</w:t>
                           </w:r>
                           <w:r>
                             <w:rPr>
@@ -12239,7 +12547,7 @@
                       <w:rPr>
                         <w:color w:val="231F20"/>
                       </w:rPr>
-                      <w:t>13</w:t>
+                      <w:t>16</w:t>
                     </w:r>
                     <w:r>
                       <w:rPr>
@@ -12275,7 +12583,7 @@
                       <w:rPr>
                         <w:color w:val="231F20"/>
                       </w:rPr>
-                      <w:t>13</w:t>
+                      <w:t>16</w:t>
                     </w:r>
                     <w:r>
                       <w:rPr>
@@ -12292,7 +12600,7 @@
         </mc:Fallback>
       </mc:AlternateContent>
       <w:drawing>
-        <wp:anchor behindDoc="1" distT="0" distB="0" distL="0" distR="0" simplePos="0" locked="0" layoutInCell="0" allowOverlap="1" relativeHeight="38">
+        <wp:anchor behindDoc="1" distT="0" distB="0" distL="0" distR="0" simplePos="0" locked="0" layoutInCell="0" allowOverlap="1" relativeHeight="47">
           <wp:simplePos x="0" y="0"/>
           <wp:positionH relativeFrom="page">
             <wp:align>right</wp:align>
@@ -12377,7 +12685,7 @@
     </w:pPr>
     <w:sdt>
       <w:sdtPr>
-        <w:id w:val="1934060111"/>
+        <w:id w:val="1465774949"/>
         <w:dataBinding w:prefixMappings="xmlns:ns0='http://purl.org/dc/elements/1.1/' xmlns:ns1='http://schemas.openxmlformats.org/package/2006/metadata/core-properties' " w:xpath="/ns1:coreProperties[1]/ns0:subject[1]" w:storeItemID="{6C3C8BC8-F283-45AE-878A-BAB7291924A1}"/>
         <w:alias w:val="Subject"/>
         <w:text/>
@@ -15582,275 +15890,135 @@
   <w:abstractNum w:abstractNumId="18">
     <w:lvl w:ilvl="0">
       <w:start w:val="1"/>
-      <w:numFmt w:val="bullet"/>
-      <w:lvlText w:val="●"/>
+      <w:numFmt w:val="decimal"/>
+      <w:lvlText w:val="%1."/>
       <w:lvlJc w:val="left"/>
       <w:pPr>
         <w:tabs>
-          <w:tab w:val="num" w:pos="0"/>
+          <w:tab w:val="num" w:pos="1440"/>
         </w:tabs>
-        <w:ind w:left="284" w:hanging="284"/>
+        <w:ind w:left="1440" w:hanging="360"/>
       </w:pPr>
-      <w:rPr>
-        <w:rFonts w:ascii="Arial" w:hAnsi="Arial" w:cs="Arial" w:hint="default"/>
-        <w:smallCaps w:val="false"/>
-        <w:caps w:val="false"/>
-        <w:dstrike w:val="false"/>
-        <w:strike w:val="false"/>
-        <w:vertAlign w:val="baseline"/>
-        <w:position w:val="0"/>
-        <w:sz w:val="32"/>
-        <w:sz w:val="32"/>
-        <w:spacing w:val="10"/>
-        <w:i w:val="false"/>
-        <w:u w:val="none"/>
-        <w:b/>
-        <w:kern w:val="2"/>
-        <w:effect w:val="none"/>
-        <w:vanish w:val="false"/>
-        <w:color w:val="69BE28"/>
-      </w:rPr>
+      <w:rPr/>
     </w:lvl>
     <w:lvl w:ilvl="1">
       <w:start w:val="1"/>
       <w:numFmt w:val="bullet"/>
-      <w:lvlText w:val="○"/>
+      <w:lvlText w:val="◦"/>
       <w:lvlJc w:val="left"/>
       <w:pPr>
         <w:tabs>
-          <w:tab w:val="num" w:pos="0"/>
+          <w:tab w:val="num" w:pos="1800"/>
         </w:tabs>
-        <w:ind w:left="567" w:hanging="283"/>
+        <w:ind w:left="1800" w:hanging="360"/>
       </w:pPr>
       <w:rPr>
-        <w:rFonts w:ascii="Arial" w:hAnsi="Arial" w:cs="Arial" w:hint="default"/>
-        <w:smallCaps w:val="false"/>
-        <w:caps w:val="false"/>
-        <w:dstrike w:val="false"/>
-        <w:strike w:val="false"/>
-        <w:vertAlign w:val="baseline"/>
-        <w:position w:val="0"/>
-        <w:sz w:val="24"/>
-        <w:sz w:val="24"/>
-        <w:spacing w:val="10"/>
-        <w:i w:val="false"/>
-        <w:u w:val="none"/>
-        <w:b/>
-        <w:effect w:val="none"/>
-        <w:vanish w:val="false"/>
-        <w:color w:val="69BE28"/>
+        <w:rFonts w:ascii="OpenSymbol" w:hAnsi="OpenSymbol" w:cs="OpenSymbol" w:hint="default"/>
       </w:rPr>
     </w:lvl>
     <w:lvl w:ilvl="2">
       <w:start w:val="1"/>
       <w:numFmt w:val="bullet"/>
-      <w:lvlText w:val="-"/>
+      <w:lvlText w:val="▪"/>
       <w:lvlJc w:val="left"/>
       <w:pPr>
         <w:tabs>
-          <w:tab w:val="num" w:pos="0"/>
+          <w:tab w:val="num" w:pos="2160"/>
         </w:tabs>
-        <w:ind w:left="851" w:hanging="284"/>
+        <w:ind w:left="2160" w:hanging="360"/>
       </w:pPr>
       <w:rPr>
-        <w:rFonts w:ascii="Arial" w:hAnsi="Arial" w:cs="Arial" w:hint="default"/>
-        <w:smallCaps w:val="false"/>
-        <w:caps w:val="false"/>
-        <w:dstrike w:val="false"/>
-        <w:strike w:val="false"/>
-        <w:vertAlign w:val="baseline"/>
-        <w:position w:val="0"/>
-        <w:sz w:val="22"/>
-        <w:sz w:val="22"/>
-        <w:spacing w:val="10"/>
-        <w:i w:val="false"/>
-        <w:u w:val="none"/>
-        <w:b w:val="false"/>
-        <w:effect w:val="none"/>
-        <w:vanish w:val="false"/>
-        <w:color w:val="455565"/>
+        <w:rFonts w:ascii="OpenSymbol" w:hAnsi="OpenSymbol" w:cs="OpenSymbol" w:hint="default"/>
       </w:rPr>
     </w:lvl>
     <w:lvl w:ilvl="3">
       <w:start w:val="1"/>
-      <w:numFmt w:val="decimal"/>
-      <w:lvlText w:val="%4."/>
+      <w:numFmt w:val="bullet"/>
+      <w:lvlText w:val=""/>
       <w:lvlJc w:val="left"/>
       <w:pPr>
         <w:tabs>
-          <w:tab w:val="num" w:pos="0"/>
+          <w:tab w:val="num" w:pos="2520"/>
         </w:tabs>
-        <w:ind w:left="567" w:hanging="567"/>
+        <w:ind w:left="2520" w:hanging="360"/>
       </w:pPr>
       <w:rPr>
-        <w:smallCaps w:val="false"/>
-        <w:caps w:val="false"/>
-        <w:dstrike w:val="false"/>
-        <w:strike w:val="false"/>
-        <w:vertAlign w:val="baseline"/>
-        <w:position w:val="0"/>
-        <w:sz w:val="20"/>
-        <w:sz w:val="20"/>
-        <w:spacing w:val="10"/>
-        <w:i w:val="false"/>
-        <w:u w:val="none"/>
-        <w:b w:val="false"/>
-        <w:effect w:val="none"/>
-        <w:vanish w:val="false"/>
-        <w:rFonts w:ascii="Arial" w:hAnsi="Arial" w:cs="Arial"/>
-        <w:color w:val="455565"/>
+        <w:rFonts w:ascii="Symbol" w:hAnsi="Symbol" w:cs="Symbol" w:hint="default"/>
       </w:rPr>
     </w:lvl>
     <w:lvl w:ilvl="4">
       <w:start w:val="1"/>
-      <w:numFmt w:val="decimal"/>
-      <w:suff w:val="nothing"/>
-      <w:lvlText w:val="%4.%5"/>
+      <w:numFmt w:val="bullet"/>
+      <w:lvlText w:val="◦"/>
       <w:lvlJc w:val="left"/>
       <w:pPr>
         <w:tabs>
-          <w:tab w:val="num" w:pos="0"/>
+          <w:tab w:val="num" w:pos="2880"/>
         </w:tabs>
-        <w:ind w:left="567" w:hanging="567"/>
+        <w:ind w:left="2880" w:hanging="360"/>
       </w:pPr>
       <w:rPr>
-        <w:smallCaps w:val="false"/>
-        <w:caps w:val="false"/>
-        <w:dstrike w:val="false"/>
-        <w:strike w:val="false"/>
-        <w:vertAlign w:val="baseline"/>
-        <w:position w:val="0"/>
-        <w:sz w:val="20"/>
-        <w:sz w:val="20"/>
-        <w:spacing w:val="10"/>
-        <w:i w:val="false"/>
-        <w:u w:val="none"/>
-        <w:b/>
-        <w:effect w:val="none"/>
-        <w:vanish w:val="false"/>
-        <w:rFonts w:cs="Arial"/>
-        <w:color w:val="000000"/>
+        <w:rFonts w:ascii="OpenSymbol" w:hAnsi="OpenSymbol" w:cs="OpenSymbol" w:hint="default"/>
       </w:rPr>
     </w:lvl>
     <w:lvl w:ilvl="5">
       <w:start w:val="1"/>
-      <w:numFmt w:val="decimal"/>
-      <w:lvlText w:val="%4.%5.%6"/>
+      <w:numFmt w:val="bullet"/>
+      <w:lvlText w:val="▪"/>
       <w:lvlJc w:val="left"/>
       <w:pPr>
         <w:tabs>
-          <w:tab w:val="num" w:pos="0"/>
+          <w:tab w:val="num" w:pos="3240"/>
         </w:tabs>
-        <w:ind w:left="567" w:hanging="567"/>
+        <w:ind w:left="3240" w:hanging="360"/>
       </w:pPr>
       <w:rPr>
-        <w:smallCaps w:val="false"/>
-        <w:caps w:val="false"/>
-        <w:dstrike w:val="false"/>
-        <w:strike w:val="false"/>
-        <w:vertAlign w:val="baseline"/>
-        <w:position w:val="0"/>
-        <w:sz w:val="28"/>
-        <w:sz w:val="28"/>
-        <w:spacing w:val="10"/>
-        <w:i w:val="false"/>
-        <w:u w:val="none"/>
-        <w:b/>
-        <w:effect w:val="none"/>
-        <w:vanish w:val="false"/>
-        <w:rFonts w:ascii="Arial" w:hAnsi="Arial" w:cs="Arial"/>
-        <w:color w:val="69BE28"/>
+        <w:rFonts w:ascii="OpenSymbol" w:hAnsi="OpenSymbol" w:cs="OpenSymbol" w:hint="default"/>
       </w:rPr>
     </w:lvl>
     <w:lvl w:ilvl="6">
       <w:start w:val="1"/>
-      <w:numFmt w:val="decimal"/>
-      <w:lvlText w:val="%7."/>
+      <w:numFmt w:val="bullet"/>
+      <w:lvlText w:val=""/>
       <w:lvlJc w:val="left"/>
       <w:pPr>
         <w:tabs>
-          <w:tab w:val="num" w:pos="0"/>
+          <w:tab w:val="num" w:pos="3600"/>
         </w:tabs>
-        <w:ind w:left="567" w:hanging="567"/>
+        <w:ind w:left="3600" w:hanging="360"/>
       </w:pPr>
       <w:rPr>
-        <w:smallCaps w:val="false"/>
-        <w:caps w:val="false"/>
-        <w:dstrike w:val="false"/>
-        <w:strike w:val="false"/>
-        <w:vertAlign w:val="baseline"/>
-        <w:position w:val="0"/>
-        <w:sz w:val="24"/>
-        <w:sz w:val="24"/>
-        <w:spacing w:val="10"/>
-        <w:i w:val="false"/>
-        <w:u w:val="none"/>
-        <w:b/>
-        <w:effect w:val="none"/>
-        <w:vanish w:val="false"/>
-        <w:rFonts w:ascii="Arial" w:hAnsi="Arial" w:cs="Arial"/>
-        <w:color w:val="455565"/>
+        <w:rFonts w:ascii="Symbol" w:hAnsi="Symbol" w:cs="Symbol" w:hint="default"/>
       </w:rPr>
     </w:lvl>
     <w:lvl w:ilvl="7">
       <w:start w:val="1"/>
-      <w:numFmt w:val="lowerLetter"/>
-      <w:lvlText w:val="%8."/>
+      <w:numFmt w:val="bullet"/>
+      <w:lvlText w:val="◦"/>
       <w:lvlJc w:val="left"/>
       <w:pPr>
         <w:tabs>
-          <w:tab w:val="num" w:pos="0"/>
+          <w:tab w:val="num" w:pos="3960"/>
         </w:tabs>
-        <w:ind w:left="1134" w:hanging="567"/>
+        <w:ind w:left="3960" w:hanging="360"/>
       </w:pPr>
       <w:rPr>
-        <w:smallCaps w:val="false"/>
-        <w:caps w:val="false"/>
-        <w:dstrike w:val="false"/>
-        <w:strike w:val="false"/>
-        <w:vertAlign w:val="baseline"/>
-        <w:position w:val="0"/>
-        <w:sz w:val="22"/>
-        <w:sz w:val="22"/>
-        <w:spacing w:val="10"/>
-        <w:i w:val="false"/>
-        <w:u w:val="none"/>
-        <w:b/>
-        <w:effect w:val="none"/>
-        <w:vanish w:val="false"/>
-        <w:rFonts w:ascii="Arial" w:hAnsi="Arial" w:cs="Arial"/>
-        <w:color w:val="455565"/>
+        <w:rFonts w:ascii="OpenSymbol" w:hAnsi="OpenSymbol" w:cs="OpenSymbol" w:hint="default"/>
       </w:rPr>
     </w:lvl>
     <w:lvl w:ilvl="8">
       <w:start w:val="1"/>
-      <w:numFmt w:val="lowerRoman"/>
-      <w:suff w:val="nothing"/>
-      <w:lvlText w:val="%9."/>
+      <w:numFmt w:val="bullet"/>
+      <w:lvlText w:val="▪"/>
       <w:lvlJc w:val="left"/>
       <w:pPr>
         <w:tabs>
-          <w:tab w:val="num" w:pos="0"/>
+          <w:tab w:val="num" w:pos="4320"/>
         </w:tabs>
-        <w:ind w:left="1701" w:hanging="567"/>
+        <w:ind w:left="4320" w:hanging="360"/>
       </w:pPr>
       <w:rPr>
-        <w:smallCaps w:val="false"/>
-        <w:caps w:val="false"/>
-        <w:dstrike w:val="false"/>
-        <w:strike w:val="false"/>
-        <w:vertAlign w:val="baseline"/>
-        <w:position w:val="0"/>
-        <w:sz w:val="20"/>
-        <w:sz w:val="20"/>
-        <w:spacing w:val="10"/>
-        <w:i w:val="false"/>
-        <w:u w:val="none"/>
-        <w:b/>
-        <w:effect w:val="none"/>
-        <w:vanish w:val="false"/>
-        <w:rFonts w:cs="Arial"/>
-        <w:color w:val="000000"/>
+        <w:rFonts w:ascii="OpenSymbol" w:hAnsi="OpenSymbol" w:cs="OpenSymbol" w:hint="default"/>
       </w:rPr>
     </w:lvl>
   </w:abstractNum>
@@ -17175,305 +17343,6 @@
   </w:num>
   <w:num w:numId="24">
     <w:abstractNumId w:val="17"/>
-    <w:lvlOverride w:ilvl="0">
-      <w:lvl w:ilvl="0">
-        <w:start w:val="1"/>
-        <w:numFmt w:val="bullet"/>
-        <w:lvlText w:val="●"/>
-        <w:lvlJc w:val="left"/>
-        <w:pPr>
-          <w:tabs>
-            <w:tab w:val="num" w:pos="0"/>
-          </w:tabs>
-          <w:ind w:left="284" w:hanging="284"/>
-        </w:pPr>
-        <w:rPr>
-          <w:rFonts w:ascii="Arial" w:hAnsi="Arial" w:cs="Arial" w:hint="default"/>
-          <w:smallCaps w:val="false"/>
-          <w:caps w:val="false"/>
-          <w:dstrike w:val="false"/>
-          <w:strike w:val="false"/>
-          <w:vertAlign w:val="baseline"/>
-          <w:position w:val="0"/>
-          <w:sz w:val="32"/>
-          <w:sz w:val="32"/>
-          <w:spacing w:val="10"/>
-          <w:i w:val="false"/>
-          <w:u w:val="none"/>
-          <w:b/>
-          <w:kern w:val="2"/>
-          <w:effect w:val="none"/>
-          <w:vanish w:val="false"/>
-          <w:color w:val="69BE28"/>
-        </w:rPr>
-      </w:lvl>
-    </w:lvlOverride>
-    <w:lvlOverride w:ilvl="0"/>
-    <w:lvlOverride w:ilvl="1">
-      <w:lvl w:ilvl="1">
-        <w:start w:val="1"/>
-        <w:numFmt w:val="bullet"/>
-        <w:lvlText w:val="○"/>
-        <w:lvlJc w:val="left"/>
-        <w:pPr>
-          <w:tabs>
-            <w:tab w:val="num" w:pos="0"/>
-          </w:tabs>
-          <w:ind w:left="567" w:hanging="283"/>
-        </w:pPr>
-        <w:rPr>
-          <w:rFonts w:ascii="Arial" w:hAnsi="Arial" w:cs="Arial" w:hint="default"/>
-          <w:smallCaps w:val="false"/>
-          <w:caps w:val="false"/>
-          <w:dstrike w:val="false"/>
-          <w:strike w:val="false"/>
-          <w:vertAlign w:val="baseline"/>
-          <w:position w:val="0"/>
-          <w:sz w:val="24"/>
-          <w:sz w:val="24"/>
-          <w:spacing w:val="10"/>
-          <w:i w:val="false"/>
-          <w:u w:val="none"/>
-          <w:b/>
-          <w:effect w:val="none"/>
-          <w:vanish w:val="false"/>
-          <w:color w:val="69BE28"/>
-        </w:rPr>
-      </w:lvl>
-    </w:lvlOverride>
-    <w:lvlOverride w:ilvl="1"/>
-    <w:lvlOverride w:ilvl="2">
-      <w:lvl w:ilvl="2">
-        <w:start w:val="1"/>
-        <w:numFmt w:val="bullet"/>
-        <w:lvlText w:val="-"/>
-        <w:lvlJc w:val="left"/>
-        <w:pPr>
-          <w:tabs>
-            <w:tab w:val="num" w:pos="0"/>
-          </w:tabs>
-          <w:ind w:left="851" w:hanging="284"/>
-        </w:pPr>
-        <w:rPr>
-          <w:rFonts w:ascii="Arial" w:hAnsi="Arial" w:cs="Arial" w:hint="default"/>
-          <w:smallCaps w:val="false"/>
-          <w:caps w:val="false"/>
-          <w:dstrike w:val="false"/>
-          <w:strike w:val="false"/>
-          <w:vertAlign w:val="baseline"/>
-          <w:position w:val="0"/>
-          <w:sz w:val="22"/>
-          <w:sz w:val="22"/>
-          <w:spacing w:val="10"/>
-          <w:i w:val="false"/>
-          <w:u w:val="none"/>
-          <w:b w:val="false"/>
-          <w:effect w:val="none"/>
-          <w:vanish w:val="false"/>
-          <w:color w:val="455565"/>
-        </w:rPr>
-      </w:lvl>
-    </w:lvlOverride>
-    <w:lvlOverride w:ilvl="2"/>
-    <w:lvlOverride w:ilvl="3">
-      <w:lvl w:ilvl="3">
-        <w:start w:val="1"/>
-        <w:numFmt w:val="decimal"/>
-        <w:lvlText w:val="%4."/>
-        <w:lvlJc w:val="left"/>
-        <w:pPr>
-          <w:tabs>
-            <w:tab w:val="num" w:pos="0"/>
-          </w:tabs>
-          <w:ind w:left="567" w:hanging="567"/>
-        </w:pPr>
-        <w:rPr>
-          <w:smallCaps w:val="false"/>
-          <w:caps w:val="false"/>
-          <w:dstrike w:val="false"/>
-          <w:strike w:val="false"/>
-          <w:vertAlign w:val="baseline"/>
-          <w:position w:val="0"/>
-          <w:sz w:val="20"/>
-          <w:sz w:val="20"/>
-          <w:spacing w:val="10"/>
-          <w:i w:val="false"/>
-          <w:u w:val="none"/>
-          <w:b w:val="false"/>
-          <w:effect w:val="none"/>
-          <w:vanish w:val="false"/>
-          <w:rFonts w:ascii="Arial" w:hAnsi="Arial" w:cs="Arial"/>
-          <w:color w:val="455565"/>
-        </w:rPr>
-      </w:lvl>
-    </w:lvlOverride>
-    <w:lvlOverride w:ilvl="3"/>
-    <w:lvlOverride w:ilvl="4">
-      <w:lvl w:ilvl="4">
-        <w:start w:val="1"/>
-        <w:numFmt w:val="decimal"/>
-        <w:suff w:val="nothing"/>
-        <w:lvlText w:val="%4.%5"/>
-        <w:lvlJc w:val="left"/>
-        <w:pPr>
-          <w:tabs>
-            <w:tab w:val="num" w:pos="0"/>
-          </w:tabs>
-          <w:ind w:left="567" w:hanging="567"/>
-        </w:pPr>
-        <w:rPr>
-          <w:smallCaps w:val="false"/>
-          <w:caps w:val="false"/>
-          <w:dstrike w:val="false"/>
-          <w:strike w:val="false"/>
-          <w:vertAlign w:val="baseline"/>
-          <w:position w:val="0"/>
-          <w:sz w:val="20"/>
-          <w:sz w:val="20"/>
-          <w:spacing w:val="10"/>
-          <w:i w:val="false"/>
-          <w:u w:val="none"/>
-          <w:b/>
-          <w:effect w:val="none"/>
-          <w:vanish w:val="false"/>
-          <w:rFonts w:cs="Arial"/>
-          <w:color w:val="000000"/>
-        </w:rPr>
-      </w:lvl>
-    </w:lvlOverride>
-    <w:lvlOverride w:ilvl="4"/>
-    <w:lvlOverride w:ilvl="5">
-      <w:lvl w:ilvl="5">
-        <w:start w:val="1"/>
-        <w:numFmt w:val="decimal"/>
-        <w:lvlText w:val="%4.%5.%6"/>
-        <w:lvlJc w:val="left"/>
-        <w:pPr>
-          <w:tabs>
-            <w:tab w:val="num" w:pos="0"/>
-          </w:tabs>
-          <w:ind w:left="567" w:hanging="567"/>
-        </w:pPr>
-        <w:rPr>
-          <w:smallCaps w:val="false"/>
-          <w:caps w:val="false"/>
-          <w:dstrike w:val="false"/>
-          <w:strike w:val="false"/>
-          <w:vertAlign w:val="baseline"/>
-          <w:position w:val="0"/>
-          <w:sz w:val="28"/>
-          <w:sz w:val="28"/>
-          <w:spacing w:val="10"/>
-          <w:i w:val="false"/>
-          <w:u w:val="none"/>
-          <w:b/>
-          <w:effect w:val="none"/>
-          <w:vanish w:val="false"/>
-          <w:rFonts w:ascii="Arial" w:hAnsi="Arial" w:cs="Arial"/>
-          <w:color w:val="69BE28"/>
-        </w:rPr>
-      </w:lvl>
-    </w:lvlOverride>
-    <w:lvlOverride w:ilvl="5"/>
-    <w:lvlOverride w:ilvl="6">
-      <w:lvl w:ilvl="6">
-        <w:start w:val="1"/>
-        <w:numFmt w:val="decimal"/>
-        <w:lvlText w:val="%7."/>
-        <w:lvlJc w:val="left"/>
-        <w:pPr>
-          <w:tabs>
-            <w:tab w:val="num" w:pos="0"/>
-          </w:tabs>
-          <w:ind w:left="567" w:hanging="567"/>
-        </w:pPr>
-        <w:rPr>
-          <w:smallCaps w:val="false"/>
-          <w:caps w:val="false"/>
-          <w:dstrike w:val="false"/>
-          <w:strike w:val="false"/>
-          <w:vertAlign w:val="baseline"/>
-          <w:position w:val="0"/>
-          <w:sz w:val="24"/>
-          <w:sz w:val="24"/>
-          <w:spacing w:val="10"/>
-          <w:i w:val="false"/>
-          <w:u w:val="none"/>
-          <w:b/>
-          <w:effect w:val="none"/>
-          <w:vanish w:val="false"/>
-          <w:rFonts w:ascii="Arial" w:hAnsi="Arial" w:cs="Arial"/>
-          <w:color w:val="455565"/>
-        </w:rPr>
-      </w:lvl>
-    </w:lvlOverride>
-    <w:lvlOverride w:ilvl="6"/>
-    <w:lvlOverride w:ilvl="7">
-      <w:lvl w:ilvl="7">
-        <w:start w:val="1"/>
-        <w:numFmt w:val="lowerLetter"/>
-        <w:lvlText w:val="%8."/>
-        <w:lvlJc w:val="left"/>
-        <w:pPr>
-          <w:tabs>
-            <w:tab w:val="num" w:pos="0"/>
-          </w:tabs>
-          <w:ind w:left="1134" w:hanging="567"/>
-        </w:pPr>
-        <w:rPr>
-          <w:smallCaps w:val="false"/>
-          <w:caps w:val="false"/>
-          <w:dstrike w:val="false"/>
-          <w:strike w:val="false"/>
-          <w:vertAlign w:val="baseline"/>
-          <w:position w:val="0"/>
-          <w:sz w:val="22"/>
-          <w:sz w:val="22"/>
-          <w:spacing w:val="10"/>
-          <w:i w:val="false"/>
-          <w:u w:val="none"/>
-          <w:b/>
-          <w:effect w:val="none"/>
-          <w:vanish w:val="false"/>
-          <w:rFonts w:ascii="Arial" w:hAnsi="Arial" w:cs="Arial"/>
-          <w:color w:val="455565"/>
-        </w:rPr>
-      </w:lvl>
-    </w:lvlOverride>
-    <w:lvlOverride w:ilvl="7"/>
-    <w:lvlOverride w:ilvl="8">
-      <w:lvl w:ilvl="8">
-        <w:start w:val="1"/>
-        <w:numFmt w:val="lowerRoman"/>
-        <w:suff w:val="nothing"/>
-        <w:lvlText w:val="%9."/>
-        <w:lvlJc w:val="left"/>
-        <w:pPr>
-          <w:tabs>
-            <w:tab w:val="num" w:pos="0"/>
-          </w:tabs>
-          <w:ind w:left="1701" w:hanging="567"/>
-        </w:pPr>
-        <w:rPr>
-          <w:smallCaps w:val="false"/>
-          <w:caps w:val="false"/>
-          <w:dstrike w:val="false"/>
-          <w:strike w:val="false"/>
-          <w:vertAlign w:val="baseline"/>
-          <w:position w:val="0"/>
-          <w:sz w:val="20"/>
-          <w:sz w:val="20"/>
-          <w:spacing w:val="10"/>
-          <w:i w:val="false"/>
-          <w:u w:val="none"/>
-          <w:b/>
-          <w:effect w:val="none"/>
-          <w:vanish w:val="false"/>
-          <w:rFonts w:cs="Arial"/>
-          <w:color w:val="000000"/>
-        </w:rPr>
-      </w:lvl>
-    </w:lvlOverride>
   </w:num>
   <w:num w:numId="25">
     <w:abstractNumId w:val="17"/>
@@ -17485,9 +17354,6 @@
     <w:abstractNumId w:val="17"/>
   </w:num>
   <w:num w:numId="28">
-    <w:abstractNumId w:val="17"/>
-  </w:num>
-  <w:num w:numId="29">
     <w:abstractNumId w:val="23"/>
     <w:lvlOverride w:ilvl="0">
       <w:startOverride w:val="1"/>
@@ -19676,6 +19542,18 @@
     <w:qFormat/>
     <w:rPr/>
   </w:style>
+  <w:style w:type="character" w:styleId="NumberingSymbols">
+    <w:name w:val="Numbering Symbols"/>
+    <w:qFormat/>
+    <w:rPr/>
+  </w:style>
+  <w:style w:type="character" w:styleId="Bullets">
+    <w:name w:val="Bullets"/>
+    <w:qFormat/>
+    <w:rPr>
+      <w:rFonts w:ascii="OpenSymbol" w:hAnsi="OpenSymbol" w:eastAsia="OpenSymbol" w:cs="OpenSymbol"/>
+    </w:rPr>
+  </w:style>
   <w:style w:type="paragraph" w:styleId="Heading">
     <w:name w:val="Heading"/>
     <w:basedOn w:val="Normal"/>

</xml_diff>

<commit_message>
Added Automatic PDF Report Generation
</commit_message>
<xml_diff>
--- a/word_reports/activity_log.docx
+++ b/word_reports/activity_log.docx
@@ -179,7 +179,7 @@
                 <w:lang w:val="en-GB" w:eastAsia="en-GB" w:bidi="ar-SA"/>
               </w:rPr>
               <w:drawing>
-                <wp:anchor behindDoc="0" distT="0" distB="0" distL="0" distR="0" simplePos="0" locked="0" layoutInCell="1" allowOverlap="1" relativeHeight="49">
+                <wp:anchor behindDoc="0" distT="0" distB="0" distL="0" distR="0" simplePos="0" locked="0" layoutInCell="1" allowOverlap="1" relativeHeight="46">
                   <wp:simplePos x="0" y="0"/>
                   <wp:positionH relativeFrom="column">
                     <wp:posOffset>-1905</wp:posOffset>
@@ -263,14 +263,7 @@
                 <w:rFonts w:eastAsia="Times New Roman"/>
                 <w:lang w:val="en-US" w:eastAsia="en-GB" w:bidi="ar-SA"/>
               </w:rPr>
-              <w:t>VA Report</w:t>
-            </w:r>
-            <w:r>
-              <w:rPr>
-                <w:rFonts w:eastAsia="Times New Roman"/>
-                <w:lang w:val="en-US" w:eastAsia="en-GB" w:bidi="ar-SA"/>
-              </w:rPr>
-              <w:t xml:space="preserve"> – {{ conn.info.name }}</w:t>
+              <w:t>VA Report – {{ conn.info.name }}</w:t>
             </w:r>
           </w:p>
           <w:p>
@@ -284,23 +277,10 @@
                 <w:lang w:val="en-GB" w:eastAsia="en-GB" w:bidi="ar-SA"/>
               </w:rPr>
             </w:pPr>
-            <w:sdt>
-              <w:sdtPr>
-                <w:id w:val="1094210233"/>
-                <w:dataBinding w:prefixMappings="xmlns:ns0='http://purl.org/dc/elements/1.1/' xmlns:ns1='http://schemas.openxmlformats.org/package/2006/metadata/core-properties' " w:xpath="/ns1:coreProperties[1]/ns0:title[1]" w:storeItemID="{6C3C8BC8-F283-45AE-878A-BAB7291924A1}"/>
-                <w:placeholder>
-                  <w:docPart w:val="48E7A53828D641E182D92771F1A593B5"/>
-                </w:placeholder>
-                <w:alias w:val="Title"/>
-                <w:text/>
-              </w:sdtPr>
-              <w:sdtContent>
-                <w:r>
-                  <w:rPr/>
-                  <w:t>Monthly Vulnerability Assessment  (VA) Report</w:t>
-                </w:r>
-              </w:sdtContent>
-            </w:sdt>
+            <w:r>
+              <w:rPr/>
+              <w:t>{{ month }} Monthly Vulnerability Assessment (VA) Report</w:t>
+            </w:r>
           </w:p>
           <w:p>
             <w:pPr>
@@ -453,84 +433,7 @@
                 <w:rFonts w:eastAsia="Times New Roman"/>
                 <w:lang w:val="en-GB" w:eastAsia="en-GB" w:bidi="ar-SA"/>
               </w:rPr>
-              <w:fldChar w:fldCharType="begin"/>
-            </w:r>
-            <w:r>
-              <w:rPr>
-                <w:rFonts w:eastAsia="Times New Roman"/>
-                <w:lang w:val="en-GB" w:eastAsia="en-GB" w:bidi="ar-SA"/>
-              </w:rPr>
-              <w:instrText xml:space="preserve"> DOCPROPERTY "Submission Date"</w:instrText>
-            </w:r>
-            <w:r>
-              <w:rPr>
-                <w:rFonts w:eastAsia="Times New Roman"/>
-                <w:lang w:val="en-GB" w:eastAsia="en-GB" w:bidi="ar-SA"/>
-              </w:rPr>
-              <w:fldChar w:fldCharType="separate"/>
-            </w:r>
-            <w:r>
-              <w:rPr>
-                <w:rFonts w:eastAsia="Times New Roman"/>
-                <w:lang w:val="en-GB" w:eastAsia="en-GB" w:bidi="ar-SA"/>
-              </w:rPr>
-              <w:t>31 October 2022</w:t>
-            </w:r>
-            <w:r>
-              <w:rPr>
-                <w:rFonts w:eastAsia="Times New Roman"/>
-                <w:lang w:val="en-GB" w:eastAsia="en-GB" w:bidi="ar-SA"/>
-              </w:rPr>
-              <w:fldChar w:fldCharType="end"/>
-            </w:r>
-            <w:r>
-              <w:rPr>
-                <w:rFonts w:eastAsia="Times New Roman"/>
-                <w:lang w:val="en-GB" w:eastAsia="en-GB" w:bidi="ar-SA"/>
-              </w:rPr>
-              <w:t xml:space="preserve"> </w:t>
-            </w:r>
-            <w:r>
-              <w:rPr>
-                <w:rFonts w:eastAsia="Times New Roman"/>
-                <w:lang w:val="en-GB" w:eastAsia="en-GB" w:bidi="ar-SA"/>
-              </w:rPr>
-              <w:t xml:space="preserve">| Document </w:t>
-            </w:r>
-            <w:r>
-              <w:rPr>
-                <w:rFonts w:eastAsia="Times New Roman"/>
-                <w:lang w:val="en-GB" w:eastAsia="en-GB" w:bidi="ar-SA"/>
-              </w:rPr>
-              <w:fldChar w:fldCharType="begin"/>
-            </w:r>
-            <w:r>
-              <w:rPr>
-                <w:rFonts w:eastAsia="Times New Roman"/>
-                <w:lang w:val="en-GB" w:eastAsia="en-GB" w:bidi="ar-SA"/>
-              </w:rPr>
-              <w:instrText xml:space="preserve"> DOCPROPERTY "Document Version"</w:instrText>
-            </w:r>
-            <w:r>
-              <w:rPr>
-                <w:rFonts w:eastAsia="Times New Roman"/>
-                <w:lang w:val="en-GB" w:eastAsia="en-GB" w:bidi="ar-SA"/>
-              </w:rPr>
-              <w:fldChar w:fldCharType="separate"/>
-            </w:r>
-            <w:r>
-              <w:rPr>
-                <w:rFonts w:eastAsia="Times New Roman"/>
-                <w:lang w:val="en-GB" w:eastAsia="en-GB" w:bidi="ar-SA"/>
-              </w:rPr>
-              <w:t>Version 0.02</w:t>
-            </w:r>
-            <w:r>
-              <w:rPr>
-                <w:rFonts w:eastAsia="Times New Roman"/>
-                <w:lang w:val="en-GB" w:eastAsia="en-GB" w:bidi="ar-SA"/>
-              </w:rPr>
-              <w:fldChar w:fldCharType="end"/>
+              <w:t>{{ date }} | Document Version 0.01</w:t>
             </w:r>
           </w:p>
         </w:tc>
@@ -826,7 +729,7 @@
       </w:r>
       <w:sdt>
         <w:sdtPr>
-          <w:id w:val="692905271"/>
+          <w:id w:val="660150507"/>
           <w:dataBinding w:prefixMappings="xmlns:ns0='http://schemas.openxmlformats.org/officeDocument/2006/extended-properties' " w:xpath="/ns0:Properties[1]/ns0:Company[1]" w:storeItemID="{6668398D-A668-4E3E-A5EB-62B293D839F1}"/>
           <w:placeholder>
             <w:docPart w:val="EE1DB3E770F548AD8F9719A35CF14AE6"/>
@@ -1059,31 +962,18 @@
       </w:hyperlink>
       <w:r>
         <w:rPr/>
-        <w:t xml:space="preserve"> . Dimension Data reserves the right to vary the terms of this document in response to changes to the specifications or information made available by </w:t>
+        <w:t xml:space="preserve"> . Dimension Data reserves the right to vary the terms of this document in response to changes to the specifications or information made available by {</w:t>
+      </w:r>
+      <w:r>
+        <w:rPr>
+          <w:rFonts w:eastAsia="Times New Roman"/>
+          <w:lang w:val="en-US" w:eastAsia="en-GB" w:bidi="ar-SA"/>
+        </w:rPr>
+        <w:t>{ conn.info.name }}</w:t>
       </w:r>
       <w:r>
         <w:rPr/>
-        <w:fldChar w:fldCharType="begin"/>
-      </w:r>
-      <w:r>
-        <w:rPr/>
-        <w:instrText xml:space="preserve"> DOCPROPERTY "Client"</w:instrText>
-      </w:r>
-      <w:r>
-        <w:rPr/>
-        <w:fldChar w:fldCharType="separate"/>
-      </w:r>
-      <w:r>
-        <w:rPr/>
-        <w:t>Faulu</w:t>
-      </w:r>
-      <w:r>
-        <w:rPr/>
-        <w:fldChar w:fldCharType="end"/>
-      </w:r>
-      <w:r>
-        <w:rPr/>
-        <w:t>. Submission of this document by Dimension Data in no way conveys any right, title, interest, or license in any intellectual property rights (including but not limited to patents, copyrights, trade secrets or trademarks) contained herein. All rights are reserved.</w:t>
+        <w:t xml:space="preserve"> Submission of this document by Dimension Data in no way conveys any right, title, interest, or license in any intellectual property rights (including but not limited to patents, copyrights, trade secrets or trademarks) contained herein. All rights are reserved.</w:t>
       </w:r>
     </w:p>
     <w:p>
@@ -1249,134 +1139,17 @@
           </w:tcPr>
           <w:p>
             <w:pPr>
-              <w:pStyle w:val="DDTableBodyText"/>
-              <w:widowControl w:val="false"/>
-              <w:suppressAutoHyphens w:val="true"/>
-              <w:spacing w:before="60" w:after="60"/>
-              <w:jc w:val="left"/>
-              <w:rPr>
-                <w:rFonts w:eastAsia="Times New Roman"/>
-                <w:lang w:val="en-GB" w:bidi="ar-SA"/>
-              </w:rPr>
-            </w:pPr>
-            <w:sdt>
-              <w:sdtPr>
-                <w:id w:val="1316030070"/>
-                <w:dataBinding w:prefixMappings="xmlns:ns0='http://purl.org/dc/elements/1.1/' xmlns:ns1='http://schemas.openxmlformats.org/package/2006/metadata/core-properties' " w:xpath="/ns1:coreProperties[1]/ns0:title[1]" w:storeItemID="{6C3C8BC8-F283-45AE-878A-BAB7291924A1}"/>
-                <w:placeholder>
-                  <w:docPart w:val="44FCAEDDDCDB4203A5725B0D1E77A3A5"/>
-                </w:placeholder>
-                <w:alias w:val="Title"/>
-                <w:text/>
-              </w:sdtPr>
-              <w:sdtContent>
-                <w:r>
-                  <w:rPr/>
-                  <w:t>Internet Banking  Penetration Testing and Vulnerability Assessment</w:t>
-                </w:r>
-              </w:sdtContent>
-            </w:sdt>
-          </w:p>
-        </w:tc>
-      </w:tr>
-      <w:tr>
-        <w:trPr>
-          <w:cantSplit w:val="true"/>
-        </w:trPr>
-        <w:tc>
-          <w:tcPr>
-            <w:tcW w:w="2870" w:type="dxa"/>
-            <w:tcBorders>
-              <w:top w:val="single" w:sz="2" w:space="0" w:color="455565"/>
-              <w:left w:val="nil"/>
-              <w:bottom w:val="single" w:sz="2" w:space="0" w:color="455565"/>
-              <w:right w:val="single" w:sz="12" w:space="0" w:color="69BE28"/>
-            </w:tcBorders>
-            <w:shd w:color="auto" w:fill="FFFFFF" w:val="clear"/>
-            <w:vAlign w:val="center"/>
-          </w:tcPr>
-          <w:p>
-            <w:pPr>
-              <w:pStyle w:val="DDTableGreenHeader"/>
-              <w:widowControl w:val="false"/>
-              <w:suppressAutoHyphens w:val="true"/>
-              <w:spacing w:before="120" w:after="120"/>
-              <w:jc w:val="left"/>
-              <w:rPr>
-                <w:rFonts w:eastAsia="Times New Roman"/>
-                <w:lang w:val="en-GB" w:bidi="ar-SA"/>
+              <w:pStyle w:val="PreformattedText"/>
+              <w:spacing w:before="60" w:after="0"/>
+              <w:rPr>
+                <w:rFonts w:ascii="Arial" w:hAnsi="Arial"/>
               </w:rPr>
             </w:pPr>
             <w:r>
               <w:rPr>
-                <w:rFonts w:eastAsia="Times New Roman"/>
-                <w:lang w:val="en-GB" w:bidi="ar-SA"/>
-              </w:rPr>
-              <w:t>Document Type</w:t>
-            </w:r>
-          </w:p>
-        </w:tc>
-        <w:tc>
-          <w:tcPr>
-            <w:tcW w:w="6314" w:type="dxa"/>
-            <w:tcBorders>
-              <w:top w:val="single" w:sz="2" w:space="0" w:color="455565"/>
-              <w:left w:val="single" w:sz="12" w:space="0" w:color="69BE28"/>
-              <w:bottom w:val="single" w:sz="2" w:space="0" w:color="455565"/>
-              <w:right w:val="nil"/>
-            </w:tcBorders>
-            <w:shd w:color="auto" w:fill="auto" w:val="clear"/>
-            <w:vAlign w:val="center"/>
-          </w:tcPr>
-          <w:p>
-            <w:pPr>
-              <w:pStyle w:val="DDTableBodyText"/>
-              <w:widowControl w:val="false"/>
-              <w:pBdr>
-                <w:bottom w:val="dotted" w:sz="4" w:space="1" w:color="FFFFFF"/>
-              </w:pBdr>
-              <w:suppressAutoHyphens w:val="true"/>
-              <w:spacing w:before="60" w:after="60"/>
-              <w:jc w:val="left"/>
-              <w:rPr>
-                <w:rFonts w:eastAsia="Times New Roman"/>
-                <w:lang w:val="en-GB" w:bidi="ar-SA"/>
-              </w:rPr>
-            </w:pPr>
-            <w:r>
-              <w:rPr>
-                <w:rFonts w:eastAsia="Times New Roman"/>
-                <w:lang w:val="en-GB" w:bidi="ar-SA"/>
-              </w:rPr>
-              <w:fldChar w:fldCharType="begin"/>
-            </w:r>
-            <w:r>
-              <w:rPr>
-                <w:rFonts w:eastAsia="Times New Roman"/>
-                <w:lang w:val="en-GB" w:bidi="ar-SA"/>
-              </w:rPr>
-              <w:instrText xml:space="preserve"> DOCPROPERTY "DocType"</w:instrText>
-            </w:r>
-            <w:r>
-              <w:rPr>
-                <w:rFonts w:eastAsia="Times New Roman"/>
-                <w:lang w:val="en-GB" w:bidi="ar-SA"/>
-              </w:rPr>
-              <w:fldChar w:fldCharType="separate"/>
-            </w:r>
-            <w:r>
-              <w:rPr>
-                <w:rFonts w:eastAsia="Times New Roman"/>
-                <w:lang w:val="en-GB" w:bidi="ar-SA"/>
-              </w:rPr>
-              <w:t>VAPT Report</w:t>
-            </w:r>
-            <w:r>
-              <w:rPr>
-                <w:rFonts w:eastAsia="Times New Roman"/>
-                <w:lang w:val="en-GB" w:bidi="ar-SA"/>
-              </w:rPr>
-              <w:fldChar w:fldCharType="end"/>
+                <w:rFonts w:ascii="Arial" w:hAnsi="Arial"/>
+              </w:rPr>
+              <w:t>{{ month }} Monthly Vulnerability Assessment (VA) Report</w:t>
             </w:r>
           </w:p>
         </w:tc>
@@ -1414,6 +1187,80 @@
                 <w:rFonts w:eastAsia="Times New Roman"/>
                 <w:lang w:val="en-GB" w:bidi="ar-SA"/>
               </w:rPr>
+              <w:t>Document Type</w:t>
+            </w:r>
+          </w:p>
+        </w:tc>
+        <w:tc>
+          <w:tcPr>
+            <w:tcW w:w="6314" w:type="dxa"/>
+            <w:tcBorders>
+              <w:top w:val="single" w:sz="2" w:space="0" w:color="455565"/>
+              <w:left w:val="single" w:sz="12" w:space="0" w:color="69BE28"/>
+              <w:bottom w:val="single" w:sz="2" w:space="0" w:color="455565"/>
+              <w:right w:val="nil"/>
+            </w:tcBorders>
+            <w:shd w:color="auto" w:fill="auto" w:val="clear"/>
+            <w:vAlign w:val="center"/>
+          </w:tcPr>
+          <w:p>
+            <w:pPr>
+              <w:pStyle w:val="DDTableBodyText"/>
+              <w:widowControl w:val="false"/>
+              <w:pBdr>
+                <w:bottom w:val="dotted" w:sz="4" w:space="1" w:color="FFFFFF"/>
+              </w:pBdr>
+              <w:suppressAutoHyphens w:val="true"/>
+              <w:spacing w:before="60" w:after="60"/>
+              <w:jc w:val="left"/>
+              <w:rPr>
+                <w:rFonts w:eastAsia="Times New Roman"/>
+                <w:lang w:val="en-GB" w:bidi="ar-SA"/>
+              </w:rPr>
+            </w:pPr>
+            <w:r>
+              <w:rPr>
+                <w:rFonts w:eastAsia="Times New Roman"/>
+                <w:lang w:val="en-GB" w:bidi="ar-SA"/>
+              </w:rPr>
+              <w:t>VA Report</w:t>
+            </w:r>
+          </w:p>
+        </w:tc>
+      </w:tr>
+      <w:tr>
+        <w:trPr>
+          <w:cantSplit w:val="true"/>
+        </w:trPr>
+        <w:tc>
+          <w:tcPr>
+            <w:tcW w:w="2870" w:type="dxa"/>
+            <w:tcBorders>
+              <w:top w:val="single" w:sz="2" w:space="0" w:color="455565"/>
+              <w:left w:val="nil"/>
+              <w:bottom w:val="single" w:sz="2" w:space="0" w:color="455565"/>
+              <w:right w:val="single" w:sz="12" w:space="0" w:color="69BE28"/>
+            </w:tcBorders>
+            <w:shd w:color="auto" w:fill="FFFFFF" w:val="clear"/>
+            <w:vAlign w:val="center"/>
+          </w:tcPr>
+          <w:p>
+            <w:pPr>
+              <w:pStyle w:val="DDTableGreenHeader"/>
+              <w:widowControl w:val="false"/>
+              <w:suppressAutoHyphens w:val="true"/>
+              <w:spacing w:before="120" w:after="120"/>
+              <w:jc w:val="left"/>
+              <w:rPr>
+                <w:rFonts w:eastAsia="Times New Roman"/>
+                <w:lang w:val="en-GB" w:bidi="ar-SA"/>
+              </w:rPr>
+            </w:pPr>
+            <w:r>
+              <w:rPr>
+                <w:rFonts w:eastAsia="Times New Roman"/>
+                <w:lang w:val="en-GB" w:bidi="ar-SA"/>
+              </w:rPr>
               <w:t>File Name</w:t>
             </w:r>
           </w:p>
@@ -1447,35 +1294,7 @@
                 <w:rFonts w:eastAsia="Times New Roman"/>
                 <w:lang w:val="en-GB" w:bidi="ar-SA"/>
               </w:rPr>
-              <w:fldChar w:fldCharType="begin"/>
-            </w:r>
-            <w:r>
-              <w:rPr>
-                <w:rFonts w:eastAsia="Times New Roman"/>
-                <w:lang w:val="en-GB" w:bidi="ar-SA"/>
-              </w:rPr>
-              <w:instrText xml:space="preserve"> FILENAME </w:instrText>
-            </w:r>
-            <w:r>
-              <w:rPr>
-                <w:rFonts w:eastAsia="Times New Roman"/>
-                <w:lang w:val="en-GB" w:bidi="ar-SA"/>
-              </w:rPr>
-              <w:fldChar w:fldCharType="separate"/>
-            </w:r>
-            <w:r>
-              <w:rPr>
-                <w:rFonts w:eastAsia="Times New Roman"/>
-                <w:lang w:val="en-GB" w:bidi="ar-SA"/>
-              </w:rPr>
-              <w:t>activity_log.docx</w:t>
-            </w:r>
-            <w:r>
-              <w:rPr>
-                <w:rFonts w:eastAsia="Times New Roman"/>
-                <w:lang w:val="en-GB" w:bidi="ar-SA"/>
-              </w:rPr>
-              <w:fldChar w:fldCharType="end"/>
+              <w:t>{{ filename }}</w:t>
             </w:r>
           </w:p>
         </w:tc>
@@ -2128,7 +1947,7 @@
                 <w:rFonts w:eastAsia="Times New Roman"/>
                 <w:lang w:val="en-GB" w:eastAsia="en-GB" w:bidi="ar-SA"/>
               </w:rPr>
-              <w:t>2022-11-28</w:t>
+              <w:t>2022-12-28</w:t>
             </w:r>
           </w:p>
         </w:tc>
@@ -2263,7 +2082,7 @@
                 <w:rFonts w:eastAsia="Times New Roman"/>
                 <w:lang w:val="en-GB" w:eastAsia="en-GB" w:bidi="ar-SA"/>
               </w:rPr>
-              <w:t>2022-11-28</w:t>
+              <w:t>2022-12-29</w:t>
             </w:r>
           </w:p>
         </w:tc>
@@ -2505,7 +2324,7 @@
                 <w:rFonts w:eastAsia="Times New Roman"/>
                 <w:lang w:val="en-GB" w:eastAsia="en-GB" w:bidi="ar-SA"/>
               </w:rPr>
-              <w:t>2022-06-17</w:t>
+              <w:t>{{ date }}</w:t>
             </w:r>
           </w:p>
         </w:tc>
@@ -4294,12 +4113,12 @@
         </w:numPr>
         <w:rPr/>
       </w:pPr>
-      <w:bookmarkStart w:id="14" w:name="_Toc328864"/>
-      <w:bookmarkStart w:id="15" w:name="_Toc115681492"/>
-      <w:bookmarkStart w:id="16" w:name="_Toc400107796"/>
-      <w:bookmarkStart w:id="17" w:name="_Toc396813672"/>
-      <w:bookmarkStart w:id="18" w:name="_Toc340836620"/>
-      <w:bookmarkStart w:id="19" w:name="_Toc298490008"/>
+      <w:bookmarkStart w:id="14" w:name="_Toc298490008"/>
+      <w:bookmarkStart w:id="15" w:name="_Toc340836620"/>
+      <w:bookmarkStart w:id="16" w:name="_Toc396813672"/>
+      <w:bookmarkStart w:id="17" w:name="_Toc400107796"/>
+      <w:bookmarkStart w:id="18" w:name="_Toc328864"/>
+      <w:bookmarkStart w:id="19" w:name="_Toc115681492"/>
       <w:r>
         <w:rPr/>
         <w:t>Document Purpose</w:t>
@@ -4512,12 +4331,12 @@
         </w:numPr>
         <w:rPr/>
       </w:pPr>
-      <w:bookmarkStart w:id="32" w:name="_Toc400107799"/>
-      <w:bookmarkStart w:id="33" w:name="_Toc328867"/>
-      <w:bookmarkStart w:id="34" w:name="_Toc298490011"/>
-      <w:bookmarkStart w:id="35" w:name="_Toc340836623"/>
-      <w:bookmarkStart w:id="36" w:name="_Toc115681495"/>
-      <w:bookmarkStart w:id="37" w:name="_Toc396813675"/>
+      <w:bookmarkStart w:id="32" w:name="_Toc298490011"/>
+      <w:bookmarkStart w:id="33" w:name="_Toc115681495"/>
+      <w:bookmarkStart w:id="34" w:name="_Toc340836623"/>
+      <w:bookmarkStart w:id="35" w:name="_Toc396813675"/>
+      <w:bookmarkStart w:id="36" w:name="_Toc400107799"/>
+      <w:bookmarkStart w:id="37" w:name="_Toc328867"/>
       <w:r>
         <w:rPr/>
         <w:t>Executive Summary</w:t>
@@ -4589,7 +4408,7 @@
       <w:tblPr>
         <w:tblW w:w="5000" w:type="pct"/>
         <w:jc w:val="left"/>
-        <w:tblInd w:w="0" w:type="dxa"/>
+        <w:tblInd w:w="907" w:type="dxa"/>
         <w:tblLayout w:type="fixed"/>
         <w:tblCellMar>
           <w:top w:w="0" w:type="dxa"/>
@@ -4599,14 +4418,14 @@
         </w:tblCellMar>
       </w:tblPr>
       <w:tblGrid>
-        <w:gridCol w:w="2580"/>
-        <w:gridCol w:w="6491"/>
+        <w:gridCol w:w="2578"/>
+        <w:gridCol w:w="6493"/>
       </w:tblGrid>
       <w:tr>
         <w:trPr/>
         <w:tc>
           <w:tcPr>
-            <w:tcW w:w="2580" w:type="dxa"/>
+            <w:tcW w:w="2578" w:type="dxa"/>
             <w:tcBorders>
               <w:top w:val="single" w:sz="16" w:space="0" w:color="000000"/>
               <w:bottom w:val="single" w:sz="16" w:space="0" w:color="000000"/>
@@ -4616,21 +4435,25 @@
             <w:pPr>
               <w:pStyle w:val="DDTableBodyText"/>
               <w:widowControl w:val="false"/>
-              <w:suppressAutoHyphens w:val="true"/>
-              <w:bidi w:val="0"/>
-              <w:spacing w:lineRule="atLeast" w:line="240" w:before="60" w:after="60"/>
-              <w:jc w:val="left"/>
-              <w:rPr/>
+              <w:spacing w:before="60" w:after="60"/>
+              <w:rPr>
+                <w:b/>
+                <w:b/>
+                <w:bCs/>
+              </w:rPr>
             </w:pPr>
             <w:r>
-              <w:rPr/>
+              <w:rPr>
+                <w:b/>
+                <w:bCs/>
+              </w:rPr>
               <w:t>IPs</w:t>
             </w:r>
           </w:p>
         </w:tc>
         <w:tc>
           <w:tcPr>
-            <w:tcW w:w="6491" w:type="dxa"/>
+            <w:tcW w:w="6493" w:type="dxa"/>
             <w:tcBorders>
               <w:top w:val="single" w:sz="16" w:space="0" w:color="000000"/>
               <w:bottom w:val="single" w:sz="16" w:space="0" w:color="000000"/>
@@ -4654,6 +4477,18 @@
         </w:tc>
       </w:tr>
     </w:tbl>
+    <w:p>
+      <w:pPr>
+        <w:pStyle w:val="DDBodyText"/>
+        <w:rPr/>
+      </w:pPr>
+      <w:r>
+        <w:rPr/>
+      </w:r>
+      <w:r>
+        <w:br w:type="page"/>
+      </w:r>
+    </w:p>
     <w:p>
       <w:pPr>
         <w:pStyle w:val="DDBodyText"/>
@@ -4815,15 +4650,6 @@
     </w:p>
     <w:p>
       <w:pPr>
-        <w:pStyle w:val="DDBodyText"/>
-        <w:rPr/>
-      </w:pPr>
-      <w:r>
-        <w:rPr/>
-      </w:r>
-    </w:p>
-    <w:p>
-      <w:pPr>
         <w:pStyle w:val="Heading2"/>
         <w:numPr>
           <w:ilvl w:val="1"/>
@@ -4877,18 +4703,6 @@
       <w:r>
         <w:rPr/>
         <w:t>{{ host_risk_summary }}</w:t>
-      </w:r>
-      <w:r>
-        <w:br w:type="page"/>
-      </w:r>
-    </w:p>
-    <w:p>
-      <w:pPr>
-        <w:pStyle w:val="DDBodyText"/>
-        <w:rPr/>
-      </w:pPr>
-      <w:r>
-        <w:rPr/>
       </w:r>
     </w:p>
     <w:p>
@@ -4946,18 +4760,6 @@
       <w:r>
         <w:rPr/>
         <w:t>{{ name_synopsis }}</w:t>
-      </w:r>
-      <w:r>
-        <w:br w:type="page"/>
-      </w:r>
-    </w:p>
-    <w:p>
-      <w:pPr>
-        <w:pStyle w:val="DDBodyText"/>
-        <w:rPr/>
-      </w:pPr>
-      <w:r>
-        <w:rPr/>
       </w:r>
     </w:p>
     <w:p>
@@ -5054,244 +4856,6 @@
       <w:r>
         <w:rPr/>
         <w:t>{{ critical_synopsis }}</w:t>
-      </w:r>
-    </w:p>
-    <w:p>
-      <w:pPr>
-        <w:pStyle w:val="DDBodyText"/>
-        <w:rPr>
-          <w:rFonts w:ascii="Arial" w:hAnsi="Arial" w:eastAsia="Times New Roman" w:cs="Arial"/>
-          <w:color w:val="000000"/>
-          <w:spacing w:val="10"/>
-          <w:kern w:val="2"/>
-          <w:sz w:val="20"/>
-          <w:szCs w:val="20"/>
-          <w:lang w:val="en-GB" w:eastAsia="en-US" w:bidi="ar-SA"/>
-        </w:rPr>
-      </w:pPr>
-      <w:r>
-        <w:rPr>
-          <w:rFonts w:eastAsia="Times New Roman" w:cs="Arial"/>
-          <w:color w:val="000000"/>
-          <w:spacing w:val="10"/>
-          <w:kern w:val="2"/>
-          <w:sz w:val="20"/>
-          <w:szCs w:val="20"/>
-          <w:lang w:val="en-GB" w:eastAsia="en-US" w:bidi="ar-SA"/>
-        </w:rPr>
-      </w:r>
-    </w:p>
-    <w:p>
-      <w:pPr>
-        <w:pStyle w:val="DDBodyText"/>
-        <w:ind w:left="0" w:hanging="0"/>
-        <w:rPr/>
-      </w:pPr>
-      <w:r>
-        <w:rPr/>
-      </w:r>
-    </w:p>
-    <w:p>
-      <w:pPr>
-        <w:pStyle w:val="DDBodyText"/>
-        <w:ind w:left="0" w:hanging="0"/>
-        <w:rPr/>
-      </w:pPr>
-      <w:r>
-        <w:rPr/>
-      </w:r>
-    </w:p>
-    <w:p>
-      <w:pPr>
-        <w:pStyle w:val="DDBodyText"/>
-        <w:rPr/>
-      </w:pPr>
-      <w:r>
-        <w:rPr/>
-      </w:r>
-    </w:p>
-    <w:p>
-      <w:pPr>
-        <w:pStyle w:val="DDBodyText"/>
-        <w:ind w:left="0" w:hanging="0"/>
-        <w:rPr/>
-      </w:pPr>
-      <w:r>
-        <w:rPr/>
-      </w:r>
-    </w:p>
-    <w:p>
-      <w:pPr>
-        <w:pStyle w:val="DDBodyText"/>
-        <w:ind w:left="0" w:hanging="0"/>
-        <w:rPr/>
-      </w:pPr>
-      <w:r>
-        <w:rPr/>
-      </w:r>
-    </w:p>
-    <w:p>
-      <w:pPr>
-        <w:pStyle w:val="DDBodyText"/>
-        <w:ind w:left="0" w:hanging="0"/>
-        <w:rPr/>
-      </w:pPr>
-      <w:r>
-        <w:rPr/>
-      </w:r>
-    </w:p>
-    <w:p>
-      <w:pPr>
-        <w:pStyle w:val="DDBodyText"/>
-        <w:ind w:left="0" w:hanging="0"/>
-        <w:rPr/>
-      </w:pPr>
-      <w:r>
-        <w:rPr/>
-      </w:r>
-    </w:p>
-    <w:p>
-      <w:pPr>
-        <w:pStyle w:val="Normal"/>
-        <w:spacing w:lineRule="auto" w:line="240" w:before="0" w:after="0"/>
-        <w:rPr>
-          <w:bCs w:val="false"/>
-          <w:kern w:val="2"/>
-          <w:lang w:eastAsia="en-US"/>
-        </w:rPr>
-      </w:pPr>
-      <w:r>
-        <w:rPr>
-          <w:bCs w:val="false"/>
-          <w:kern w:val="2"/>
-          <w:lang w:eastAsia="en-US"/>
-        </w:rPr>
-      </w:r>
-    </w:p>
-    <w:p>
-      <w:pPr>
-        <w:pStyle w:val="Normal"/>
-        <w:spacing w:lineRule="auto" w:line="240" w:before="0" w:after="0"/>
-        <w:rPr>
-          <w:bCs w:val="false"/>
-          <w:kern w:val="2"/>
-          <w:lang w:eastAsia="en-US"/>
-        </w:rPr>
-      </w:pPr>
-      <w:r>
-        <w:rPr>
-          <w:bCs w:val="false"/>
-          <w:kern w:val="2"/>
-          <w:lang w:eastAsia="en-US"/>
-        </w:rPr>
-      </w:r>
-    </w:p>
-    <w:p>
-      <w:pPr>
-        <w:pStyle w:val="Normal"/>
-        <w:spacing w:lineRule="auto" w:line="240" w:before="0" w:after="0"/>
-        <w:rPr>
-          <w:bCs w:val="false"/>
-          <w:kern w:val="2"/>
-          <w:lang w:eastAsia="en-US"/>
-        </w:rPr>
-      </w:pPr>
-      <w:r>
-        <w:rPr>
-          <w:bCs w:val="false"/>
-          <w:kern w:val="2"/>
-          <w:lang w:eastAsia="en-US"/>
-        </w:rPr>
-      </w:r>
-    </w:p>
-    <w:p>
-      <w:pPr>
-        <w:pStyle w:val="Normal"/>
-        <w:spacing w:lineRule="auto" w:line="240" w:before="0" w:after="0"/>
-        <w:rPr>
-          <w:bCs w:val="false"/>
-          <w:kern w:val="2"/>
-          <w:lang w:eastAsia="en-US"/>
-        </w:rPr>
-      </w:pPr>
-      <w:r>
-        <w:rPr>
-          <w:bCs w:val="false"/>
-          <w:kern w:val="2"/>
-          <w:lang w:eastAsia="en-US"/>
-        </w:rPr>
-      </w:r>
-    </w:p>
-    <w:p>
-      <w:pPr>
-        <w:pStyle w:val="Normal"/>
-        <w:spacing w:lineRule="auto" w:line="240" w:before="0" w:after="0"/>
-        <w:rPr>
-          <w:bCs w:val="false"/>
-          <w:kern w:val="2"/>
-          <w:lang w:eastAsia="en-US"/>
-        </w:rPr>
-      </w:pPr>
-      <w:r>
-        <w:rPr>
-          <w:bCs w:val="false"/>
-          <w:kern w:val="2"/>
-          <w:lang w:eastAsia="en-US"/>
-        </w:rPr>
-      </w:r>
-    </w:p>
-    <w:p>
-      <w:pPr>
-        <w:pStyle w:val="Normal"/>
-        <w:spacing w:lineRule="auto" w:line="240" w:before="0" w:after="0"/>
-        <w:rPr>
-          <w:bCs w:val="false"/>
-          <w:kern w:val="2"/>
-          <w:lang w:eastAsia="en-US"/>
-        </w:rPr>
-      </w:pPr>
-      <w:r>
-        <w:rPr>
-          <w:bCs w:val="false"/>
-          <w:kern w:val="2"/>
-          <w:lang w:eastAsia="en-US"/>
-        </w:rPr>
-      </w:r>
-    </w:p>
-    <w:p>
-      <w:pPr>
-        <w:pStyle w:val="Normal"/>
-        <w:spacing w:lineRule="auto" w:line="240" w:before="0" w:after="0"/>
-        <w:rPr>
-          <w:bCs w:val="false"/>
-          <w:kern w:val="2"/>
-          <w:lang w:eastAsia="en-US"/>
-        </w:rPr>
-      </w:pPr>
-      <w:r>
-        <w:rPr>
-          <w:bCs w:val="false"/>
-          <w:kern w:val="2"/>
-          <w:lang w:eastAsia="en-US"/>
-        </w:rPr>
-      </w:r>
-    </w:p>
-    <w:p>
-      <w:pPr>
-        <w:pStyle w:val="Normal"/>
-        <w:spacing w:lineRule="auto" w:line="240" w:before="0" w:after="0"/>
-        <w:rPr>
-          <w:bCs w:val="false"/>
-          <w:kern w:val="2"/>
-          <w:lang w:eastAsia="en-US"/>
-        </w:rPr>
-      </w:pPr>
-      <w:r>
-        <w:rPr>
-          <w:bCs w:val="false"/>
-          <w:kern w:val="2"/>
-          <w:lang w:eastAsia="en-US"/>
-        </w:rPr>
       </w:r>
       <w:r>
         <w:br w:type="page"/>
@@ -7199,23 +6763,6 @@
               </w:rPr>
             </w:pPr>
             <w:r>
-              <w:rPr>
-                <w:bCs/>
-                <w:color w:val="auto"/>
-              </w:rPr>
-            </w:r>
-          </w:p>
-          <w:p>
-            <w:pPr>
-              <w:pStyle w:val="DDTableBodyText"/>
-              <w:widowControl w:val="false"/>
-              <w:spacing w:before="60" w:after="60"/>
-              <w:rPr>
-                <w:bCs/>
-                <w:color w:val="auto"/>
-              </w:rPr>
-            </w:pPr>
-            <w:r>
               <w:rPr/>
               <w:t>{{ item }}</w:t>
             </w:r>
@@ -7633,329 +7180,6 @@
         <w:rPr>
           <w:b/>
           <w:color w:val="auto"/>
-          <w:kern w:val="2"/>
-          <w:lang w:eastAsia="en-US"/>
-        </w:rPr>
-      </w:r>
-    </w:p>
-    <w:p>
-      <w:pPr>
-        <w:pStyle w:val="Normal"/>
-        <w:spacing w:lineRule="auto" w:line="240" w:before="0" w:after="0"/>
-        <w:rPr>
-          <w:b/>
-          <w:b/>
-          <w:color w:val="auto"/>
-          <w:kern w:val="2"/>
-          <w:lang w:eastAsia="en-US"/>
-        </w:rPr>
-      </w:pPr>
-      <w:r>
-        <w:rPr>
-          <w:b/>
-          <w:color w:val="auto"/>
-          <w:kern w:val="2"/>
-          <w:lang w:eastAsia="en-US"/>
-        </w:rPr>
-      </w:r>
-    </w:p>
-    <w:p>
-      <w:pPr>
-        <w:pStyle w:val="Normal"/>
-        <w:spacing w:lineRule="auto" w:line="240" w:before="0" w:after="0"/>
-        <w:rPr>
-          <w:b/>
-          <w:b/>
-          <w:color w:val="auto"/>
-          <w:kern w:val="2"/>
-          <w:lang w:eastAsia="en-US"/>
-        </w:rPr>
-      </w:pPr>
-      <w:r>
-        <w:rPr>
-          <w:b/>
-          <w:color w:val="auto"/>
-          <w:kern w:val="2"/>
-          <w:lang w:eastAsia="en-US"/>
-        </w:rPr>
-      </w:r>
-    </w:p>
-    <w:p>
-      <w:pPr>
-        <w:pStyle w:val="Normal"/>
-        <w:spacing w:lineRule="auto" w:line="240" w:before="0" w:after="0"/>
-        <w:rPr>
-          <w:b/>
-          <w:b/>
-          <w:color w:val="auto"/>
-          <w:kern w:val="2"/>
-          <w:lang w:eastAsia="en-US"/>
-        </w:rPr>
-      </w:pPr>
-      <w:r>
-        <w:rPr>
-          <w:b/>
-          <w:color w:val="auto"/>
-          <w:kern w:val="2"/>
-          <w:lang w:eastAsia="en-US"/>
-        </w:rPr>
-      </w:r>
-    </w:p>
-    <w:p>
-      <w:pPr>
-        <w:pStyle w:val="Normal"/>
-        <w:spacing w:lineRule="auto" w:line="240" w:before="0" w:after="0"/>
-        <w:rPr>
-          <w:b/>
-          <w:b/>
-          <w:color w:val="auto"/>
-          <w:kern w:val="2"/>
-          <w:lang w:eastAsia="en-US"/>
-        </w:rPr>
-      </w:pPr>
-      <w:r>
-        <w:rPr>
-          <w:b/>
-          <w:color w:val="auto"/>
-          <w:kern w:val="2"/>
-          <w:lang w:eastAsia="en-US"/>
-        </w:rPr>
-      </w:r>
-    </w:p>
-    <w:p>
-      <w:pPr>
-        <w:pStyle w:val="Normal"/>
-        <w:spacing w:lineRule="auto" w:line="240" w:before="0" w:after="0"/>
-        <w:rPr>
-          <w:b/>
-          <w:b/>
-          <w:color w:val="auto"/>
-          <w:kern w:val="2"/>
-          <w:lang w:eastAsia="en-US"/>
-        </w:rPr>
-      </w:pPr>
-      <w:r>
-        <w:rPr>
-          <w:b/>
-          <w:color w:val="auto"/>
-          <w:kern w:val="2"/>
-          <w:lang w:eastAsia="en-US"/>
-        </w:rPr>
-      </w:r>
-    </w:p>
-    <w:p>
-      <w:pPr>
-        <w:pStyle w:val="Normal"/>
-        <w:spacing w:lineRule="auto" w:line="240" w:before="0" w:after="0"/>
-        <w:rPr>
-          <w:b/>
-          <w:b/>
-          <w:color w:val="auto"/>
-          <w:kern w:val="2"/>
-          <w:lang w:eastAsia="en-US"/>
-        </w:rPr>
-      </w:pPr>
-      <w:r>
-        <w:rPr>
-          <w:b/>
-          <w:color w:val="auto"/>
-          <w:kern w:val="2"/>
-          <w:lang w:eastAsia="en-US"/>
-        </w:rPr>
-      </w:r>
-    </w:p>
-    <w:p>
-      <w:pPr>
-        <w:pStyle w:val="Normal"/>
-        <w:spacing w:lineRule="auto" w:line="240" w:before="0" w:after="0"/>
-        <w:rPr>
-          <w:b/>
-          <w:b/>
-          <w:color w:val="auto"/>
-          <w:kern w:val="2"/>
-          <w:lang w:eastAsia="en-US"/>
-        </w:rPr>
-      </w:pPr>
-      <w:r>
-        <w:rPr>
-          <w:b/>
-          <w:color w:val="auto"/>
-          <w:kern w:val="2"/>
-          <w:lang w:eastAsia="en-US"/>
-        </w:rPr>
-      </w:r>
-    </w:p>
-    <w:p>
-      <w:pPr>
-        <w:pStyle w:val="Normal"/>
-        <w:spacing w:lineRule="auto" w:line="240" w:before="0" w:after="0"/>
-        <w:rPr>
-          <w:b/>
-          <w:b/>
-          <w:color w:val="auto"/>
-          <w:kern w:val="2"/>
-          <w:lang w:eastAsia="en-US"/>
-        </w:rPr>
-      </w:pPr>
-      <w:r>
-        <w:rPr>
-          <w:b/>
-          <w:color w:val="auto"/>
-          <w:kern w:val="2"/>
-          <w:lang w:eastAsia="en-US"/>
-        </w:rPr>
-      </w:r>
-    </w:p>
-    <w:p>
-      <w:pPr>
-        <w:pStyle w:val="Normal"/>
-        <w:spacing w:lineRule="auto" w:line="240" w:before="0" w:after="0"/>
-        <w:rPr>
-          <w:b/>
-          <w:b/>
-          <w:color w:val="auto"/>
-          <w:kern w:val="2"/>
-          <w:lang w:eastAsia="en-US"/>
-        </w:rPr>
-      </w:pPr>
-      <w:r>
-        <w:rPr>
-          <w:b/>
-          <w:color w:val="auto"/>
-          <w:kern w:val="2"/>
-          <w:lang w:eastAsia="en-US"/>
-        </w:rPr>
-      </w:r>
-    </w:p>
-    <w:p>
-      <w:pPr>
-        <w:pStyle w:val="Normal"/>
-        <w:spacing w:lineRule="auto" w:line="240" w:before="0" w:after="0"/>
-        <w:rPr>
-          <w:b/>
-          <w:b/>
-          <w:color w:val="auto"/>
-          <w:kern w:val="2"/>
-          <w:lang w:eastAsia="en-US"/>
-        </w:rPr>
-      </w:pPr>
-      <w:r>
-        <w:rPr>
-          <w:b/>
-          <w:color w:val="auto"/>
-          <w:kern w:val="2"/>
-          <w:lang w:eastAsia="en-US"/>
-        </w:rPr>
-      </w:r>
-    </w:p>
-    <w:p>
-      <w:pPr>
-        <w:pStyle w:val="Normal"/>
-        <w:spacing w:lineRule="auto" w:line="240" w:before="0" w:after="0"/>
-        <w:rPr>
-          <w:b/>
-          <w:b/>
-          <w:color w:val="auto"/>
-          <w:kern w:val="2"/>
-          <w:lang w:eastAsia="en-US"/>
-        </w:rPr>
-      </w:pPr>
-      <w:r>
-        <w:rPr>
-          <w:b/>
-          <w:color w:val="auto"/>
-          <w:kern w:val="2"/>
-          <w:lang w:eastAsia="en-US"/>
-        </w:rPr>
-      </w:r>
-    </w:p>
-    <w:p>
-      <w:pPr>
-        <w:pStyle w:val="Normal"/>
-        <w:spacing w:lineRule="auto" w:line="240" w:before="0" w:after="0"/>
-        <w:rPr>
-          <w:b/>
-          <w:b/>
-          <w:color w:val="auto"/>
-          <w:kern w:val="2"/>
-          <w:lang w:eastAsia="en-US"/>
-        </w:rPr>
-      </w:pPr>
-      <w:r>
-        <w:rPr>
-          <w:b/>
-          <w:color w:val="auto"/>
-          <w:kern w:val="2"/>
-          <w:lang w:eastAsia="en-US"/>
-        </w:rPr>
-      </w:r>
-    </w:p>
-    <w:p>
-      <w:pPr>
-        <w:pStyle w:val="DDBodyText"/>
-        <w:rPr/>
-      </w:pPr>
-      <w:r>
-        <w:rPr/>
-      </w:r>
-    </w:p>
-    <w:p>
-      <w:pPr>
-        <w:pStyle w:val="DDBodyText"/>
-        <w:rPr/>
-      </w:pPr>
-      <w:r>
-        <w:rPr/>
-      </w:r>
-    </w:p>
-    <w:p>
-      <w:pPr>
-        <w:pStyle w:val="DDBodyText"/>
-        <w:rPr/>
-      </w:pPr>
-      <w:r>
-        <w:rPr/>
-      </w:r>
-    </w:p>
-    <w:p>
-      <w:pPr>
-        <w:pStyle w:val="DDBodyText"/>
-        <w:rPr/>
-      </w:pPr>
-      <w:r>
-        <w:rPr/>
-      </w:r>
-    </w:p>
-    <w:p>
-      <w:pPr>
-        <w:pStyle w:val="DDBodyText"/>
-        <w:rPr/>
-      </w:pPr>
-      <w:r>
-        <w:rPr/>
-      </w:r>
-    </w:p>
-    <w:p>
-      <w:pPr>
-        <w:pStyle w:val="DDBodyText"/>
-        <w:rPr/>
-      </w:pPr>
-      <w:r>
-        <w:rPr/>
-      </w:r>
-    </w:p>
-    <w:p>
-      <w:pPr>
-        <w:pStyle w:val="DDBodyText"/>
-        <w:rPr>
-          <w:bCs w:val="false"/>
-          <w:kern w:val="2"/>
-          <w:lang w:eastAsia="en-US"/>
-        </w:rPr>
-      </w:pPr>
-      <w:r>
-        <w:rPr>
-          <w:bCs w:val="false"/>
           <w:kern w:val="2"/>
           <w:lang w:eastAsia="en-US"/>
         </w:rPr>
@@ -8563,20 +7787,7 @@
       <w:r>
         <w:rPr/>
         <w:t xml:space="preserve">The severity of the vulnerability </w:t>
-      </w:r>
-    </w:p>
-    <w:p>
-      <w:pPr>
-        <w:pStyle w:val="DDTableBodyText"/>
-        <w:numPr>
-          <w:ilvl w:val="0"/>
-          <w:numId w:val="18"/>
-        </w:numPr>
-        <w:rPr/>
-      </w:pPr>
-      <w:r>
-        <w:rPr/>
-        <w:t>The severity of the vulnerability</w:t>
+        <w:tab/>
       </w:r>
     </w:p>
     <w:p>
@@ -10050,7 +9261,6 @@
         <w:tc>
           <w:tcPr>
             <w:tcW w:w="1860" w:type="dxa"/>
-            <w:vMerge w:val="restart"/>
             <w:tcBorders>
               <w:top w:val="single" w:sz="2" w:space="0" w:color="455565"/>
               <w:bottom w:val="single" w:sz="2" w:space="0" w:color="455565"/>
@@ -10070,15 +9280,16 @@
             </w:pPr>
             <w:r>
               <w:rPr>
+                <w:bCs/>
                 <w:color w:val="24292F"/>
               </w:rPr>
-              <w:t>Exploitability</w:t>
             </w:r>
           </w:p>
         </w:tc>
         <w:tc>
           <w:tcPr>
             <w:tcW w:w="1582" w:type="dxa"/>
+            <w:vMerge w:val="restart"/>
             <w:tcBorders>
               <w:top w:val="single" w:sz="2" w:space="0" w:color="455565"/>
               <w:left w:val="single" w:sz="2" w:space="0" w:color="455565"/>
@@ -10130,11 +9341,232 @@
               </w:rPr>
             </w:pPr>
             <w:r>
+              <w:rPr/>
+              <w:t>{%tr if  a.pluginattributes.vuln_information %}</w:t>
+            </w:r>
+          </w:p>
+        </w:tc>
+      </w:tr>
+      <w:tr>
+        <w:trPr>
+          <w:trHeight w:val="288" w:hRule="atLeast"/>
+          <w:cantSplit w:val="true"/>
+        </w:trPr>
+        <w:tc>
+          <w:tcPr>
+            <w:tcW w:w="1860" w:type="dxa"/>
+            <w:vMerge w:val="restart"/>
+            <w:tcBorders>
+              <w:bottom w:val="single" w:sz="2" w:space="0" w:color="455565"/>
+              <w:right w:val="single" w:sz="2" w:space="0" w:color="455565"/>
+            </w:tcBorders>
+            <w:shd w:color="auto" w:fill="F2F2F2" w:themeFill="background2" w:themeFillShade="f2" w:val="clear"/>
+          </w:tcPr>
+          <w:p>
+            <w:pPr>
+              <w:pStyle w:val="DDTableBodyText"/>
+              <w:widowControl w:val="false"/>
+              <w:spacing w:before="60" w:after="60"/>
+              <w:rPr>
+                <w:bCs/>
+                <w:color w:val="24292F"/>
+              </w:rPr>
+            </w:pPr>
+            <w:r>
+              <w:rPr>
+                <w:color w:val="24292F"/>
+              </w:rPr>
+              <w:t>Exploitability</w:t>
+            </w:r>
+          </w:p>
+        </w:tc>
+        <w:tc>
+          <w:tcPr>
+            <w:tcW w:w="1582" w:type="dxa"/>
+            <w:vMerge w:val="continue"/>
+            <w:tcBorders>
+              <w:top w:val="single" w:sz="2" w:space="0" w:color="455565"/>
+              <w:left w:val="single" w:sz="2" w:space="0" w:color="455565"/>
+              <w:bottom w:val="single" w:sz="2" w:space="0" w:color="455565"/>
+              <w:right w:val="single" w:sz="2" w:space="0" w:color="455565"/>
+            </w:tcBorders>
+            <w:shd w:color="auto" w:fill="auto" w:val="clear"/>
+          </w:tcPr>
+          <w:p>
+            <w:pPr>
+              <w:pStyle w:val="DDTableBodyText"/>
+              <w:widowControl w:val="false"/>
+              <w:spacing w:before="60" w:after="60"/>
+              <w:rPr>
+                <w:color w:val="24292F"/>
+              </w:rPr>
+            </w:pPr>
+            <w:r>
+              <w:rPr>
+                <w:color w:val="24292F"/>
+              </w:rPr>
+            </w:r>
+          </w:p>
+        </w:tc>
+        <w:tc>
+          <w:tcPr>
+            <w:tcW w:w="4703" w:type="dxa"/>
+            <w:tcBorders>
+              <w:left w:val="single" w:sz="2" w:space="0" w:color="455565"/>
+              <w:bottom w:val="single" w:sz="2" w:space="0" w:color="455565"/>
+            </w:tcBorders>
+            <w:shd w:color="auto" w:fill="auto" w:val="clear"/>
+            <w:tcMar>
+              <w:top w:w="15" w:type="dxa"/>
+              <w:bottom w:w="15" w:type="dxa"/>
+              <w:right w:w="15" w:type="dxa"/>
+            </w:tcMar>
+          </w:tcPr>
+          <w:p>
+            <w:pPr>
+              <w:pStyle w:val="DDTableBodyText"/>
+              <w:widowControl w:val="false"/>
+              <w:spacing w:before="60" w:after="60"/>
               <w:rPr>
                 <w:color w:val="24292F"/>
                 <w:lang w:val="fr-FR"/>
               </w:rPr>
-              <w:t>{{ a.pluginattributes.vuln_information.exploitability_ease }}</w:t>
+            </w:pPr>
+            <w:r>
+              <w:rPr>
+                <w:color w:val="24292F"/>
+                <w:lang w:val="fr-FR"/>
+              </w:rPr>
+              <w:t xml:space="preserve">{{ a.pluginattributes.vuln_information.exploitability_ease }} </w:t>
+            </w:r>
+          </w:p>
+          <w:p>
+            <w:pPr>
+              <w:pStyle w:val="DDTableBodyText"/>
+              <w:widowControl w:val="false"/>
+              <w:spacing w:before="60" w:after="60"/>
+              <w:rPr>
+                <w:color w:val="24292F"/>
+                <w:lang w:val="fr-FR"/>
+              </w:rPr>
+            </w:pPr>
+            <w:r>
+              <w:rPr/>
+              <w:t>{%tr else %}</w:t>
+            </w:r>
+          </w:p>
+          <w:p>
+            <w:pPr>
+              <w:pStyle w:val="DDTableBodyText"/>
+              <w:widowControl w:val="false"/>
+              <w:spacing w:before="60" w:after="60"/>
+              <w:rPr>
+                <w:color w:val="24292F"/>
+                <w:lang w:val="fr-FR"/>
+              </w:rPr>
+            </w:pPr>
+            <w:r>
+              <w:rPr/>
+              <w:t xml:space="preserve">    </w:t>
+            </w:r>
+            <w:r>
+              <w:rPr/>
+              <w:t>Exploitability Ease: Not available</w:t>
+            </w:r>
+          </w:p>
+        </w:tc>
+      </w:tr>
+      <w:tr>
+        <w:trPr>
+          <w:trHeight w:val="288" w:hRule="atLeast"/>
+          <w:cantSplit w:val="true"/>
+        </w:trPr>
+        <w:tc>
+          <w:tcPr>
+            <w:tcW w:w="1860" w:type="dxa"/>
+            <w:vMerge w:val="continue"/>
+            <w:tcBorders>
+              <w:bottom w:val="single" w:sz="2" w:space="0" w:color="455565"/>
+              <w:right w:val="single" w:sz="2" w:space="0" w:color="455565"/>
+            </w:tcBorders>
+            <w:shd w:color="auto" w:fill="F2F2F2" w:themeFill="background2" w:themeFillShade="f2" w:val="clear"/>
+          </w:tcPr>
+          <w:p>
+            <w:pPr>
+              <w:pStyle w:val="DDTableBodyText"/>
+              <w:widowControl w:val="false"/>
+              <w:spacing w:before="60" w:after="60"/>
+              <w:rPr>
+                <w:bCs/>
+                <w:color w:val="24292F"/>
+              </w:rPr>
+            </w:pPr>
+            <w:r>
+              <w:rPr>
+                <w:bCs/>
+                <w:color w:val="24292F"/>
+              </w:rPr>
+            </w:r>
+          </w:p>
+        </w:tc>
+        <w:tc>
+          <w:tcPr>
+            <w:tcW w:w="1582" w:type="dxa"/>
+            <w:vMerge w:val="continue"/>
+            <w:tcBorders>
+              <w:top w:val="single" w:sz="2" w:space="0" w:color="455565"/>
+              <w:left w:val="single" w:sz="2" w:space="0" w:color="455565"/>
+              <w:bottom w:val="single" w:sz="2" w:space="0" w:color="455565"/>
+              <w:right w:val="single" w:sz="2" w:space="0" w:color="455565"/>
+            </w:tcBorders>
+            <w:shd w:color="auto" w:fill="auto" w:val="clear"/>
+          </w:tcPr>
+          <w:p>
+            <w:pPr>
+              <w:pStyle w:val="DDTableBodyText"/>
+              <w:widowControl w:val="false"/>
+              <w:spacing w:before="60" w:after="60"/>
+              <w:rPr>
+                <w:color w:val="24292F"/>
+              </w:rPr>
+            </w:pPr>
+            <w:r>
+              <w:rPr>
+                <w:color w:val="24292F"/>
+              </w:rPr>
+            </w:r>
+          </w:p>
+        </w:tc>
+        <w:tc>
+          <w:tcPr>
+            <w:tcW w:w="4703" w:type="dxa"/>
+            <w:tcBorders>
+              <w:left w:val="single" w:sz="2" w:space="0" w:color="455565"/>
+              <w:bottom w:val="single" w:sz="2" w:space="0" w:color="455565"/>
+            </w:tcBorders>
+            <w:shd w:color="auto" w:fill="auto" w:val="clear"/>
+            <w:tcMar>
+              <w:top w:w="15" w:type="dxa"/>
+              <w:bottom w:w="15" w:type="dxa"/>
+              <w:right w:w="15" w:type="dxa"/>
+            </w:tcMar>
+          </w:tcPr>
+          <w:p>
+            <w:pPr>
+              <w:pStyle w:val="DDTableBodyText"/>
+              <w:widowControl w:val="false"/>
+              <w:spacing w:before="60" w:after="60"/>
+              <w:rPr>
+                <w:color w:val="24292F"/>
+                <w:lang w:val="fr-FR"/>
+              </w:rPr>
+            </w:pPr>
+            <w:r>
+              <w:rPr>
+                <w:color w:val="24292F"/>
+                <w:lang w:val="fr-FR"/>
+              </w:rPr>
+              <w:t>{%tr endif %}</w:t>
             </w:r>
           </w:p>
         </w:tc>
@@ -10232,20 +9664,6 @@
                 <w:color w:val="24292F"/>
                 <w:lang w:val="fr-FR"/>
               </w:rPr>
-              <w:t>{{ a.pluginattributes.</w:t>
-            </w:r>
-            <w:r>
-              <w:rPr>
-                <w:lang w:val="fr-FR"/>
-              </w:rPr>
-              <w:t xml:space="preserve"> </w:t>
-            </w:r>
-            <w:r>
-              <w:rPr>
-                <w:color w:val="24292F"/>
-                <w:lang w:val="fr-FR"/>
-              </w:rPr>
-              <w:t>vuln_information.exploit_available }}</w:t>
             </w:r>
           </w:p>
           <w:p>
@@ -10393,22 +9811,11 @@
               <w:t>{{ a.pluginattributes.synopsis }}</w:t>
             </w:r>
           </w:p>
-          <w:p>
-            <w:pPr>
-              <w:pStyle w:val="DDTableBodyText"/>
-              <w:widowControl w:val="false"/>
-              <w:spacing w:before="60" w:after="60"/>
-              <w:rPr/>
-            </w:pPr>
-            <w:r>
-              <w:rPr/>
-            </w:r>
-          </w:p>
         </w:tc>
       </w:tr>
       <w:tr>
         <w:trPr>
-          <w:trHeight w:val="288" w:hRule="atLeast"/>
+          <w:trHeight w:val="565" w:hRule="atLeast"/>
           <w:cantSplit w:val="true"/>
         </w:trPr>
         <w:tc>
@@ -10436,17 +9843,6 @@
                 <w:color w:val="24292F"/>
               </w:rPr>
               <w:t>Solution</w:t>
-            </w:r>
-          </w:p>
-          <w:p>
-            <w:pPr>
-              <w:pStyle w:val="DDTableBodyText"/>
-              <w:widowControl w:val="false"/>
-              <w:spacing w:before="60" w:after="60"/>
-              <w:rPr/>
-            </w:pPr>
-            <w:r>
-              <w:rPr/>
             </w:r>
           </w:p>
         </w:tc>
@@ -10475,17 +9871,6 @@
                 <w:color w:val="24292F"/>
               </w:rPr>
               <w:t>{{ a.pluginattributes.solution }}</w:t>
-            </w:r>
-          </w:p>
-          <w:p>
-            <w:pPr>
-              <w:pStyle w:val="DDTableBodyText"/>
-              <w:widowControl w:val="false"/>
-              <w:spacing w:before="60" w:after="60"/>
-              <w:rPr/>
-            </w:pPr>
-            <w:r>
-              <w:rPr/>
             </w:r>
           </w:p>
         </w:tc>
@@ -11026,48 +10411,28 @@
         <w:ind w:left="1984" w:hanging="1984"/>
         <w:rPr/>
       </w:pPr>
-      <w:bookmarkStart w:id="48" w:name="_Toc115681500"/>
-      <w:bookmarkStart w:id="49" w:name="_Toc57627017"/>
-      <w:bookmarkStart w:id="50" w:name="_Toc56775934"/>
-      <w:bookmarkStart w:id="51" w:name="_Toc56770619"/>
-      <w:bookmarkStart w:id="52" w:name="_Toc56070441"/>
-      <w:bookmarkStart w:id="53" w:name="_Toc55307224"/>
-      <w:bookmarkStart w:id="54" w:name="_Toc53557896"/>
-      <w:bookmarkStart w:id="55" w:name="_Toc53474578"/>
-      <w:bookmarkStart w:id="56" w:name="_Toc53397165"/>
-      <w:bookmarkStart w:id="57" w:name="_Toc52443088"/>
-      <w:bookmarkStart w:id="58" w:name="_Toc52367336"/>
-      <w:bookmarkStart w:id="59" w:name="_Toc381365461"/>
-      <w:bookmarkStart w:id="60" w:name="_Toc373248050"/>
-      <w:bookmarkStart w:id="61" w:name="_Toc356312919"/>
-      <w:bookmarkStart w:id="62" w:name="_Toc356312917"/>
       <w:r>
         <w:rPr/>
-        <w:fldChar w:fldCharType="begin"/>
+        <w:t>VA Report</w:t>
       </w:r>
+      <w:bookmarkStart w:id="48" w:name="_Toc356312917"/>
+      <w:bookmarkStart w:id="49" w:name="_Toc356312919"/>
+      <w:bookmarkStart w:id="50" w:name="_Toc373248050"/>
+      <w:bookmarkStart w:id="51" w:name="_Toc381365461"/>
+      <w:bookmarkStart w:id="52" w:name="_Toc52367336"/>
+      <w:bookmarkStart w:id="53" w:name="_Toc52443088"/>
+      <w:bookmarkStart w:id="54" w:name="_Toc53397165"/>
+      <w:bookmarkStart w:id="55" w:name="_Toc53474578"/>
+      <w:bookmarkStart w:id="56" w:name="_Toc53557896"/>
+      <w:bookmarkStart w:id="57" w:name="_Toc55307224"/>
+      <w:bookmarkStart w:id="58" w:name="_Toc56070441"/>
+      <w:bookmarkStart w:id="59" w:name="_Toc56770619"/>
+      <w:bookmarkStart w:id="60" w:name="_Toc56775934"/>
+      <w:bookmarkStart w:id="61" w:name="_Toc57627017"/>
+      <w:bookmarkStart w:id="62" w:name="_Toc115681500"/>
       <w:r>
         <w:rPr/>
-        <w:instrText xml:space="preserve"> DOCPROPERTY "DocType"</w:instrText>
-      </w:r>
-      <w:r>
-        <w:rPr/>
-        <w:fldChar w:fldCharType="separate"/>
-      </w:r>
-      <w:r>
-        <w:rPr/>
-        <w:t>VAPT Report</w:t>
-      </w:r>
-      <w:r>
-        <w:rPr/>
-        <w:fldChar w:fldCharType="end"/>
-      </w:r>
-      <w:r>
-        <w:rPr/>
-        <w:t xml:space="preserve"> </w:t>
-      </w:r>
-      <w:r>
-        <w:rPr/>
-        <w:t>acceptance</w:t>
+        <w:t xml:space="preserve"> Acceptance</w:t>
       </w:r>
       <w:bookmarkEnd w:id="48"/>
       <w:bookmarkEnd w:id="49"/>
@@ -11092,55 +10457,18 @@
       </w:pPr>
       <w:r>
         <w:rPr/>
-        <w:t xml:space="preserve">I hereby confirm acceptance and agreement of </w:t>
+        <w:t xml:space="preserve">I hereby confirm acceptance and agreement of VA Report for the </w:t>
+      </w:r>
+      <w:r>
+        <w:rPr>
+          <w:rFonts w:eastAsia="Times New Roman"/>
+          <w:lang w:val="en-US" w:eastAsia="en-GB" w:bidi="ar-SA"/>
+        </w:rPr>
+        <w:t xml:space="preserve">{{ conn.info.name }} </w:t>
       </w:r>
       <w:r>
         <w:rPr/>
-        <w:fldChar w:fldCharType="begin"/>
-      </w:r>
-      <w:r>
-        <w:rPr/>
-        <w:instrText xml:space="preserve"> DOCPROPERTY "DocType"</w:instrText>
-      </w:r>
-      <w:r>
-        <w:rPr/>
-        <w:fldChar w:fldCharType="separate"/>
-      </w:r>
-      <w:r>
-        <w:rPr/>
-        <w:t>VAPT Report</w:t>
-      </w:r>
-      <w:r>
-        <w:rPr/>
-        <w:fldChar w:fldCharType="end"/>
-      </w:r>
-      <w:r>
-        <w:rPr/>
-        <w:t xml:space="preserve"> document for the </w:t>
-      </w:r>
-      <w:r>
-        <w:rPr/>
-        <w:fldChar w:fldCharType="begin"/>
-      </w:r>
-      <w:r>
-        <w:rPr/>
-        <w:instrText xml:space="preserve"> TITLE </w:instrText>
-      </w:r>
-      <w:r>
-        <w:rPr/>
-        <w:fldChar w:fldCharType="separate"/>
-      </w:r>
-      <w:r>
-        <w:rPr/>
-        <w:t>Internet Banking  Penetration Testing and Vulnerability Assessment</w:t>
-      </w:r>
-      <w:r>
-        <w:rPr/>
-        <w:fldChar w:fldCharType="end"/>
-      </w:r>
-      <w:r>
-        <w:rPr/>
-        <w:t xml:space="preserve"> for  and the contents contained within, excluding the exceptions described in the notes below.</w:t>
+        <w:t>and the contents contained within, excluding the exceptions described in the notes below.</w:t>
       </w:r>
     </w:p>
     <w:p>
@@ -12169,31 +11497,7 @@
       </w:r>
       <w:r>
         <w:rPr/>
-        <w:t xml:space="preserve">should send this signed </w:t>
-      </w:r>
-      <w:r>
-        <w:rPr/>
-        <w:fldChar w:fldCharType="begin"/>
-      </w:r>
-      <w:r>
-        <w:rPr/>
-        <w:instrText xml:space="preserve"> DOCPROPERTY "DocType"</w:instrText>
-      </w:r>
-      <w:r>
-        <w:rPr/>
-        <w:fldChar w:fldCharType="separate"/>
-      </w:r>
-      <w:r>
-        <w:rPr/>
-        <w:t>VAPT Report</w:t>
-      </w:r>
-      <w:r>
-        <w:rPr/>
-        <w:fldChar w:fldCharType="end"/>
-      </w:r>
-      <w:r>
-        <w:rPr/>
-        <w:t xml:space="preserve"> Acceptance Sheet to </w:t>
+        <w:t xml:space="preserve">should send this signed VA Report Acceptance Sheet to </w:t>
       </w:r>
       <w:r>
         <w:rPr>
@@ -12290,34 +11594,14 @@
     <w:r>
       <w:rPr/>
       <w:br/>
-      <w:t>© Dimension Data 2020</w:t>
+      <w:t>© Dimension Data 2022</w:t>
       <w:br/>
-    </w:r>
-    <w:r>
-      <w:rPr/>
-      <w:fldChar w:fldCharType="begin"/>
-    </w:r>
-    <w:r>
-      <w:rPr/>
-      <w:instrText xml:space="preserve"> DOCPROPERTY "Submission Date"</w:instrText>
-    </w:r>
-    <w:r>
-      <w:rPr/>
-      <w:fldChar w:fldCharType="separate"/>
-    </w:r>
-    <w:r>
-      <w:rPr/>
-      <w:t>31 October 2022</w:t>
-    </w:r>
-    <w:r>
-      <w:rPr/>
-      <w:fldChar w:fldCharType="end"/>
     </w:r>
     <w:r>
       <mc:AlternateContent>
         <mc:Choice Requires="wps">
           <w:drawing>
-            <wp:anchor behindDoc="1" distT="0" distB="0" distL="0" distR="0" simplePos="0" locked="0" layoutInCell="0" allowOverlap="1" relativeHeight="31">
+            <wp:anchor behindDoc="1" distT="0" distB="0" distL="0" distR="0" simplePos="0" locked="0" layoutInCell="0" allowOverlap="1" relativeHeight="29">
               <wp:simplePos x="0" y="0"/>
               <wp:positionH relativeFrom="rightMargin">
                 <wp:posOffset>-1008380</wp:posOffset>
@@ -12420,7 +11704,7 @@
                             <w:rPr>
                               <w:color w:val="231F20"/>
                             </w:rPr>
-                            <w:t>16</w:t>
+                            <w:t>3</w:t>
                           </w:r>
                           <w:r>
                             <w:rPr>
@@ -12456,7 +11740,7 @@
                             <w:rPr>
                               <w:color w:val="231F20"/>
                             </w:rPr>
-                            <w:t>16</w:t>
+                            <w:t>15</w:t>
                           </w:r>
                           <w:r>
                             <w:rPr>
@@ -12547,7 +11831,7 @@
                       <w:rPr>
                         <w:color w:val="231F20"/>
                       </w:rPr>
-                      <w:t>16</w:t>
+                      <w:t>3</w:t>
                     </w:r>
                     <w:r>
                       <w:rPr>
@@ -12583,7 +11867,7 @@
                       <w:rPr>
                         <w:color w:val="231F20"/>
                       </w:rPr>
-                      <w:t>16</w:t>
+                      <w:t>15</w:t>
                     </w:r>
                     <w:r>
                       <w:rPr>
@@ -12600,7 +11884,7 @@
         </mc:Fallback>
       </mc:AlternateContent>
       <w:drawing>
-        <wp:anchor behindDoc="1" distT="0" distB="0" distL="0" distR="0" simplePos="0" locked="0" layoutInCell="0" allowOverlap="1" relativeHeight="47">
+        <wp:anchor behindDoc="1" distT="0" distB="0" distL="0" distR="0" simplePos="0" locked="0" layoutInCell="0" allowOverlap="1" relativeHeight="44">
           <wp:simplePos x="0" y="0"/>
           <wp:positionH relativeFrom="page">
             <wp:align>right</wp:align>
@@ -12647,7 +11931,7 @@
     </w:r>
     <w:r>
       <w:rPr/>
-      <w:t xml:space="preserve"> | </w:t>
+      <w:t>{{ date }}</w:t>
     </w:r>
   </w:p>
 </w:ftr>
@@ -12683,20 +11967,10 @@
       <w:jc w:val="left"/>
       <w:rPr/>
     </w:pPr>
-    <w:sdt>
-      <w:sdtPr>
-        <w:id w:val="1465774949"/>
-        <w:dataBinding w:prefixMappings="xmlns:ns0='http://purl.org/dc/elements/1.1/' xmlns:ns1='http://schemas.openxmlformats.org/package/2006/metadata/core-properties' " w:xpath="/ns1:coreProperties[1]/ns0:subject[1]" w:storeItemID="{6C3C8BC8-F283-45AE-878A-BAB7291924A1}"/>
-        <w:alias w:val="Subject"/>
-        <w:text/>
-      </w:sdtPr>
-      <w:sdtContent>
-        <w:r>
-          <w:rPr/>
-          <w:t>November 2022</w:t>
-        </w:r>
-      </w:sdtContent>
-    </w:sdt>
+    <w:r>
+      <w:rPr/>
+      <w:t>{{ month }}</w:t>
+    </w:r>
   </w:p>
 </w:hdr>
 </file>
@@ -24512,6 +23786,32 @@
     </w:pPr>
     <w:rPr/>
   </w:style>
+  <w:style w:type="paragraph" w:styleId="TableHeading">
+    <w:name w:val="Table Heading"/>
+    <w:basedOn w:val="TableContents"/>
+    <w:qFormat/>
+    <w:pPr>
+      <w:suppressLineNumbers/>
+      <w:jc w:val="center"/>
+    </w:pPr>
+    <w:rPr>
+      <w:b/>
+      <w:bCs/>
+    </w:rPr>
+  </w:style>
+  <w:style w:type="paragraph" w:styleId="PreformattedText">
+    <w:name w:val="Preformatted Text"/>
+    <w:basedOn w:val="Normal"/>
+    <w:qFormat/>
+    <w:pPr>
+      <w:spacing w:before="60" w:after="0"/>
+    </w:pPr>
+    <w:rPr>
+      <w:rFonts w:ascii="Liberation Mono" w:hAnsi="Liberation Mono" w:eastAsia="Liberation Mono" w:cs="Liberation Mono"/>
+      <w:sz w:val="20"/>
+      <w:szCs w:val="20"/>
+    </w:rPr>
+  </w:style>
   <w:style w:type="numbering" w:styleId="NoList" w:default="1">
     <w:name w:val="No List"/>
     <w:uiPriority w:val="99"/>

</xml_diff>